<commit_message>
update URLs and resolution table
</commit_message>
<xml_diff>
--- a/ips-corpus-basic.docx
+++ b/ips-corpus-basic.docx
@@ -310,19 +310,13 @@
         <w:rPr>
           <w:sz w:val="28"/>
         </w:rPr>
-        <w:t xml:space="preserve">Home </w:t>
+        <w:t>IBM PAIRS Services: REST API Specification and Developer Guide</w:t>
       </w:r>
       <w:r>
         <w:rPr>
           <w:sz w:val="28"/>
         </w:rPr>
-        <w:t>P</w:t>
-      </w:r>
-      <w:r>
-        <w:rPr>
-          <w:sz w:val="28"/>
-        </w:rPr>
-        <w:t>age on the IBM Marketplace:</w:t>
+        <w:t>:</w:t>
       </w:r>
     </w:p>
     <w:p>
@@ -331,10 +325,62 @@
         <w:ind w:left="709"/>
         <w:rPr>
           <w:sz w:val="28"/>
+        </w:rPr>
+      </w:pPr>
+      <w:hyperlink r:id="rId10" w:history="1">
+        <w:r>
+          <w:rPr>
+            <w:rStyle w:val="Hyperlink"/>
+            <w:sz w:val="28"/>
+          </w:rPr>
+          <w:t>https://pairs.mybluemix.net/doc/IBM-PAIRS-Services-v1.pdf</w:t>
+        </w:r>
+      </w:hyperlink>
+    </w:p>
+    <w:p>
+      <w:pPr>
+        <w:pStyle w:val="DefaultText"/>
+        <w:rPr>
+          <w:sz w:val="28"/>
+        </w:rPr>
+      </w:pPr>
+    </w:p>
+    <w:p>
+      <w:pPr>
+        <w:pStyle w:val="DefaultText"/>
+        <w:rPr>
+          <w:sz w:val="28"/>
+        </w:rPr>
+      </w:pPr>
+      <w:r>
+        <w:rPr>
+          <w:sz w:val="28"/>
+        </w:rPr>
+        <w:t xml:space="preserve">Home </w:t>
+      </w:r>
+      <w:r>
+        <w:rPr>
+          <w:sz w:val="28"/>
+        </w:rPr>
+        <w:t>P</w:t>
+      </w:r>
+      <w:r>
+        <w:rPr>
+          <w:sz w:val="28"/>
+        </w:rPr>
+        <w:t>age on the IBM Marketplace:</w:t>
+      </w:r>
+    </w:p>
+    <w:p>
+      <w:pPr>
+        <w:pStyle w:val="DefaultText"/>
+        <w:ind w:left="709"/>
+        <w:rPr>
+          <w:sz w:val="28"/>
           <w:szCs w:val="28"/>
         </w:rPr>
       </w:pPr>
-      <w:hyperlink r:id="rId10" w:history="1">
+      <w:hyperlink r:id="rId11" w:history="1">
         <w:r>
           <w:rPr>
             <w:rStyle w:val="Hyperlink"/>
@@ -448,8 +494,15 @@
       <w:r>
         <w:rPr>
           <w:sz w:val="28"/>
-        </w:rPr>
-        <w:t>Signup URL for the IBM PAIRS Services</w:t>
+          <w:szCs w:val="28"/>
+        </w:rPr>
+        <w:t>Community Links</w:t>
+      </w:r>
+      <w:r>
+        <w:rPr>
+          <w:sz w:val="28"/>
+        </w:rPr>
+        <w:t xml:space="preserve"> and GitHub Repositories of IPS Client Samples</w:t>
       </w:r>
     </w:p>
     <w:p>
@@ -460,52 +513,13 @@
           <w:sz w:val="28"/>
         </w:rPr>
       </w:pPr>
-      <w:hyperlink r:id="rId11" w:history="1">
-        <w:r>
-          <w:rPr>
-            <w:rStyle w:val="Hyperlink"/>
-            <w:sz w:val="18"/>
-          </w:rPr>
-          <w:t>https://www.ibm.com/account/us-en/signup/register.html?a=PAIRS&amp;ctx=C001&amp;cc=us&amp;lc=en&amp;trial=yes&amp;quantity=1&amp;catalogName=Master&amp;partNumber=PAIRS_FREE&amp;siteID=ECOM</w:t>
-        </w:r>
-      </w:hyperlink>
+      <w:bookmarkStart w:id="1" w:name="_Hlk500694520"/>
       <w:r>
         <w:rPr>
           <w:sz w:val="28"/>
         </w:rPr>
-        <w:t xml:space="preserve"> </w:t>
-      </w:r>
-    </w:p>
-    <w:p>
-      <w:pPr>
-        <w:pStyle w:val="DefaultText"/>
-        <w:rPr>
-          <w:sz w:val="28"/>
-        </w:rPr>
-      </w:pPr>
-    </w:p>
-    <w:p>
-      <w:pPr>
-        <w:pStyle w:val="DefaultText"/>
-        <w:rPr>
-          <w:sz w:val="28"/>
-        </w:rPr>
-      </w:pPr>
-      <w:r>
-        <w:rPr>
-          <w:sz w:val="28"/>
-        </w:rPr>
-        <w:t>Public GitHub Repository of IPS Client Samples</w:t>
-      </w:r>
-    </w:p>
-    <w:p>
-      <w:pPr>
-        <w:pStyle w:val="DefaultText"/>
-        <w:ind w:left="709"/>
-        <w:rPr>
-          <w:sz w:val="28"/>
-        </w:rPr>
-      </w:pPr>
+        <w:t xml:space="preserve">[Public] </w:t>
+      </w:r>
       <w:hyperlink r:id="rId12" w:history="1">
         <w:r>
           <w:rPr>
@@ -521,6 +535,86 @@
         </w:rPr>
         <w:t xml:space="preserve"> </w:t>
       </w:r>
+      <w:r>
+        <w:rPr>
+          <w:sz w:val="28"/>
+        </w:rPr>
+        <w:br/>
+        <w:t xml:space="preserve">[IBM] </w:t>
+      </w:r>
+      <w:hyperlink r:id="rId13" w:history="1">
+        <w:r>
+          <w:rPr>
+            <w:rStyle w:val="Hyperlink"/>
+            <w:sz w:val="28"/>
+          </w:rPr>
+          <w:t>https://github.ibm.com/pairs/ibm-ips-samples</w:t>
+        </w:r>
+      </w:hyperlink>
+      <w:bookmarkEnd w:id="1"/>
+      <w:r>
+        <w:rPr>
+          <w:sz w:val="28"/>
+        </w:rPr>
+        <w:t xml:space="preserve"> </w:t>
+      </w:r>
+    </w:p>
+    <w:p>
+      <w:pPr>
+        <w:pStyle w:val="DefaultText"/>
+        <w:rPr>
+          <w:sz w:val="28"/>
+        </w:rPr>
+      </w:pPr>
+    </w:p>
+    <w:p>
+      <w:pPr>
+        <w:pStyle w:val="DefaultText"/>
+        <w:rPr>
+          <w:sz w:val="28"/>
+          <w:szCs w:val="28"/>
+        </w:rPr>
+      </w:pPr>
+      <w:r>
+        <w:rPr>
+          <w:sz w:val="28"/>
+          <w:szCs w:val="28"/>
+        </w:rPr>
+        <w:t>Signup URL for the IBM PAIRS Services</w:t>
+      </w:r>
+    </w:p>
+    <w:p>
+      <w:pPr>
+        <w:pStyle w:val="DefaultText"/>
+        <w:ind w:left="709"/>
+        <w:rPr>
+          <w:sz w:val="28"/>
+          <w:szCs w:val="28"/>
+        </w:rPr>
+      </w:pPr>
+      <w:hyperlink r:id="rId14" w:history="1">
+        <w:r>
+          <w:rPr>
+            <w:rStyle w:val="Hyperlink"/>
+            <w:sz w:val="28"/>
+            <w:szCs w:val="28"/>
+          </w:rPr>
+          <w:t>https://www.ibm.com/account/reg/us-en/signup?formid=urx-30116</w:t>
+        </w:r>
+      </w:hyperlink>
+      <w:r>
+        <w:rPr>
+          <w:sz w:val="28"/>
+          <w:szCs w:val="28"/>
+        </w:rPr>
+        <w:t xml:space="preserve"> </w:t>
+      </w:r>
+      <w:r>
+        <w:rPr>
+          <w:sz w:val="28"/>
+        </w:rPr>
+        <w:t xml:space="preserve"> </w:t>
+      </w:r>
     </w:p>
     <w:p>
       <w:pPr>
@@ -559,7 +653,7 @@
           <w:szCs w:val="28"/>
         </w:rPr>
       </w:pPr>
-      <w:hyperlink r:id="rId13" w:history="1">
+      <w:hyperlink r:id="rId15" w:history="1">
         <w:r>
           <w:rPr>
             <w:rStyle w:val="Hyperlink"/>
@@ -627,7 +721,7 @@
           <w:noProof/>
           <w:sz w:val="28"/>
         </w:rPr>
-        <w:t>2017-11-30</w:t>
+        <w:t>2017-12-13</w:t>
       </w:r>
       <w:r>
         <w:rPr>
@@ -656,7 +750,7 @@
         <w:t>n is available for download at:</w:t>
       </w:r>
     </w:p>
-    <w:bookmarkStart w:id="1" w:name="OLE_LINK1"/>
+    <w:bookmarkStart w:id="2" w:name="OLE_LINK1"/>
     <w:p>
       <w:pPr>
         <w:pStyle w:val="DefaultText"/>
@@ -699,7 +793,7 @@
         <w:t xml:space="preserve"> </w:t>
       </w:r>
     </w:p>
-    <w:bookmarkEnd w:id="1"/>
+    <w:bookmarkEnd w:id="2"/>
     <w:p>
       <w:pPr>
         <w:pStyle w:val="DefaultText"/>
@@ -3662,8 +3756,6 @@
         <w:t>List of Tables</w:t>
       </w:r>
     </w:p>
-    <w:bookmarkStart w:id="2" w:name="_GoBack"/>
-    <w:bookmarkEnd w:id="2"/>
     <w:p>
       <w:pPr>
         <w:pStyle w:val="TableofFigures"/>
@@ -3759,7 +3851,7 @@
           <w:szCs w:val="22"/>
         </w:rPr>
       </w:pPr>
-      <w:hyperlink r:id="rId14" w:anchor="_Toc499816890" w:history="1">
+      <w:hyperlink r:id="rId16" w:anchor="_Toc499816890" w:history="1">
         <w:r>
           <w:rPr>
             <w:rStyle w:val="Hyperlink"/>
@@ -3831,7 +3923,7 @@
           <w:szCs w:val="22"/>
         </w:rPr>
       </w:pPr>
-      <w:hyperlink r:id="rId15" w:anchor="_Toc499816891" w:history="1">
+      <w:hyperlink r:id="rId17" w:anchor="_Toc499816891" w:history="1">
         <w:r>
           <w:rPr>
             <w:rStyle w:val="Hyperlink"/>
@@ -3946,7 +4038,15 @@
         <w:t xml:space="preserve"> and cognitive physical analytics functions via a cloud-centric simple and scalable REST API.</w:t>
       </w:r>
       <w:r>
-        <w:t xml:space="preserve"> PAIRS stands for </w:t>
+        <w:t xml:space="preserve"> PAIRS </w:t>
+      </w:r>
+      <w:proofErr w:type="gramStart"/>
+      <w:r>
+        <w:t>stands</w:t>
+      </w:r>
+      <w:proofErr w:type="gramEnd"/>
+      <w:r>
+        <w:t xml:space="preserve"> for </w:t>
       </w:r>
       <w:r>
         <w:rPr>
@@ -4007,7 +4107,15 @@
         <w:t xml:space="preserve"> </w:t>
       </w:r>
       <w:r>
-        <w:t>Different datasets listed in this document have different geospatiotemporal coverages. Spatial and temporal coverage of a specific datalayer in a specific dataset can be obtained via the IPS REST operation “GET /datalayers/{id}”, where “{id}” is the id of the target datalayer.</w:t>
+        <w:t xml:space="preserve">Different datasets listed in this document have different </w:t>
+      </w:r>
+      <w:proofErr w:type="spellStart"/>
+      <w:r>
+        <w:t>geospatiotemporal</w:t>
+      </w:r>
+      <w:proofErr w:type="spellEnd"/>
+      <w:r>
+        <w:t xml:space="preserve"> coverages. Spatial and temporal coverage of a specific datalayer in a specific dataset can be obtained via the IPS REST operation “GET /datalayers/{id}”, where “{id}” is the id of the target datalayer.</w:t>
       </w:r>
     </w:p>
     <w:p>
@@ -4035,7 +4143,7 @@
       <w:r>
         <w:t xml:space="preserve">at </w:t>
       </w:r>
-      <w:hyperlink r:id="rId16" w:history="1">
+      <w:hyperlink r:id="rId18" w:history="1">
         <w:r>
           <w:rPr>
             <w:rStyle w:val="Hyperlink"/>
@@ -4096,7 +4204,15 @@
         <w:t>atial big data curation, reposi</w:t>
       </w:r>
       <w:r>
-        <w:t xml:space="preserve">tory, and cognitive physical analytics functions via a cloud-centric simple and scalable REST API. PAIRS stands for </w:t>
+        <w:t xml:space="preserve">tory, and cognitive physical analytics functions via a cloud-centric simple and scalable REST API. PAIRS </w:t>
+      </w:r>
+      <w:proofErr w:type="gramStart"/>
+      <w:r>
+        <w:t>stands</w:t>
+      </w:r>
+      <w:proofErr w:type="gramEnd"/>
+      <w:r>
+        <w:t xml:space="preserve"> for </w:t>
       </w:r>
       <w:r>
         <w:rPr>
@@ -4330,7 +4446,7 @@
                     </pic:cNvPicPr>
                   </pic:nvPicPr>
                   <pic:blipFill>
-                    <a:blip r:embed="rId17" cstate="print">
+                    <a:blip r:embed="rId19" cstate="print">
                       <a:extLst>
                         <a:ext uri="{28A0092B-C50C-407E-A947-70E740481C1C}">
                           <a14:useLocalDpi xmlns:a14="http://schemas.microsoft.com/office/drawing/2010/main" val="0"/>
@@ -4377,7 +4493,7 @@
       <w:r>
         <w:t xml:space="preserve">Further details about the IBM PAIRS Services offering are available from the IBM Marketplace at </w:t>
       </w:r>
-      <w:hyperlink r:id="rId18" w:history="1">
+      <w:hyperlink r:id="rId20" w:history="1">
         <w:r>
           <w:rPr>
             <w:rStyle w:val="Hyperlink"/>
@@ -4403,7 +4519,7 @@
       <w:r>
         <w:t xml:space="preserve"> </w:t>
       </w:r>
-      <w:hyperlink r:id="rId19" w:history="1">
+      <w:hyperlink r:id="rId21" w:history="1">
         <w:r>
           <w:rPr>
             <w:rStyle w:val="Hyperlink"/>
@@ -4470,7 +4586,7 @@
                     </pic:cNvPicPr>
                   </pic:nvPicPr>
                   <pic:blipFill>
-                    <a:blip r:embed="rId20">
+                    <a:blip r:embed="rId22">
                       <a:extLst>
                         <a:ext uri="{28A0092B-C50C-407E-A947-70E740481C1C}">
                           <a14:useLocalDpi xmlns:a14="http://schemas.microsoft.com/office/drawing/2010/main" val="0"/>
@@ -4767,7 +4883,15 @@
         <w:t xml:space="preserve"> delivered </w:t>
       </w:r>
       <w:r>
-        <w:t>to the query client as file-based or geoserver-based URLs.</w:t>
+        <w:t xml:space="preserve">to the query client as file-based or </w:t>
+      </w:r>
+      <w:proofErr w:type="spellStart"/>
+      <w:r>
+        <w:t>geoserver</w:t>
+      </w:r>
+      <w:proofErr w:type="spellEnd"/>
+      <w:r>
+        <w:t>-based URLs.</w:t>
       </w:r>
       <w:r>
         <w:t xml:space="preserve"> </w:t>
@@ -4850,7 +4974,7 @@
                     </pic:cNvPicPr>
                   </pic:nvPicPr>
                   <pic:blipFill>
-                    <a:blip r:embed="rId21">
+                    <a:blip r:embed="rId23">
                       <a:extLst>
                         <a:ext uri="{28A0092B-C50C-407E-A947-70E740481C1C}">
                           <a14:useLocalDpi xmlns:a14="http://schemas.microsoft.com/office/drawing/2010/main" val="0"/>
@@ -4962,18 +5086,18 @@
         </w:rPr>
         <w:lastRenderedPageBreak/>
         <w:drawing>
-          <wp:anchor distT="0" distB="0" distL="114300" distR="114300" simplePos="0" relativeHeight="251668991" behindDoc="0" locked="0" layoutInCell="1" allowOverlap="1">
+          <wp:anchor distT="0" distB="0" distL="114300" distR="114300" simplePos="0" relativeHeight="251729407" behindDoc="0" locked="0" layoutInCell="1" allowOverlap="1" wp14:anchorId="6E9684F0" wp14:editId="1F76E373">
             <wp:simplePos x="0" y="0"/>
             <wp:positionH relativeFrom="column">
-              <wp:posOffset>541655</wp:posOffset>
+              <wp:posOffset>141605</wp:posOffset>
             </wp:positionH>
             <wp:positionV relativeFrom="paragraph">
-              <wp:posOffset>644997</wp:posOffset>
+              <wp:posOffset>630555</wp:posOffset>
             </wp:positionV>
-            <wp:extent cx="4645152" cy="4133088"/>
-            <wp:effectExtent l="0" t="0" r="3175" b="1270"/>
+            <wp:extent cx="5440680" cy="5129530"/>
+            <wp:effectExtent l="0" t="0" r="7620" b="0"/>
             <wp:wrapTopAndBottom/>
-            <wp:docPr id="1" name="Picture 1"/>
+            <wp:docPr id="4" name="Picture 4"/>
             <wp:cNvGraphicFramePr>
               <a:graphicFrameLocks xmlns:a="http://schemas.openxmlformats.org/drawingml/2006/main" noChangeAspect="1"/>
             </wp:cNvGraphicFramePr>
@@ -4985,7 +5109,7 @@
                     <pic:cNvPicPr/>
                   </pic:nvPicPr>
                   <pic:blipFill>
-                    <a:blip r:embed="rId22">
+                    <a:blip r:embed="rId24">
                       <a:extLst>
                         <a:ext uri="{28A0092B-C50C-407E-A947-70E740481C1C}">
                           <a14:useLocalDpi xmlns:a14="http://schemas.microsoft.com/office/drawing/2010/main" val="0"/>
@@ -4999,7 +5123,7 @@
                   <pic:spPr>
                     <a:xfrm>
                       <a:off x="0" y="0"/>
-                      <a:ext cx="4645152" cy="4133088"/>
+                      <a:ext cx="5440680" cy="5129530"/>
                     </a:xfrm>
                     <a:prstGeom prst="rect">
                       <a:avLst/>
@@ -5218,6 +5342,7 @@
       <w:bookmarkEnd w:id="17"/>
     </w:p>
     <w:p/>
+    <w:p/>
     <w:p>
       <w:r>
         <w:fldChar w:fldCharType="begin"/>
@@ -5247,10 +5372,10 @@
         <w:t xml:space="preserve"> shows</w:t>
       </w:r>
       <w:r>
-        <w:t xml:space="preserve"> t</w:t>
-      </w:r>
-      <w:r>
-        <w:t xml:space="preserve">he 26 </w:t>
+        <w:t xml:space="preserve"> </w:t>
+      </w:r>
+      <w:r>
+        <w:t xml:space="preserve">29 </w:t>
       </w:r>
       <w:r>
         <w:rPr>
@@ -5271,10 +5396,23 @@
         <w:t>levels</w:t>
       </w:r>
       <w:r>
-        <w:t xml:space="preserve"> that are used in PAIRS for expressing the spatial resolution property of a datalayer. It shows the g</w:t>
-      </w:r>
-      <w:r>
-        <w:t>lobal grid spatial resolution in degree for longitude (θ) and latitude (φ)</w:t>
+        <w:t xml:space="preserve"> used for expressing the spatial resolution property of a datalayer in </w:t>
+      </w:r>
+      <w:bookmarkStart w:id="22" w:name="_Hlk500921113"/>
+      <w:r>
+        <w:t>IBM PAIRS Services</w:t>
+      </w:r>
+      <w:bookmarkEnd w:id="22"/>
+      <w:r>
+        <w:t>. It shows the g</w:t>
+      </w:r>
+      <w:r>
+        <w:t>lobal grid spatial resolut</w:t>
+      </w:r>
+      <w:bookmarkStart w:id="23" w:name="_GoBack"/>
+      <w:bookmarkEnd w:id="23"/>
+      <w:r>
+        <w:t>ion in degree for longitude (θ) and latitude (φ)</w:t>
       </w:r>
       <w:r>
         <w:t>; in km for longitude;</w:t>
@@ -5286,7 +5424,10 @@
         <w:t>in km for latitude at the equator, at 20 degrees, at 40 degrees, and at 60</w:t>
       </w:r>
       <w:r>
-        <w:t>, respectively.</w:t>
+        <w:t>, respectively</w:t>
+      </w:r>
+      <w:r>
+        <w:t>.</w:t>
       </w:r>
     </w:p>
     <w:p>
@@ -5303,8 +5444,8 @@
         </w:numPr>
         <w:spacing w:after="115"/>
       </w:pPr>
-      <w:bookmarkStart w:id="22" w:name="_Toc499590016"/>
-      <w:bookmarkStart w:id="23" w:name="_Toc499816869"/>
+      <w:bookmarkStart w:id="24" w:name="_Toc499590016"/>
+      <w:bookmarkStart w:id="25" w:name="_Toc499816869"/>
       <w:r>
         <w:rPr>
           <w:noProof/>
@@ -5334,7 +5475,7 @@
                     <pic:cNvPicPr/>
                   </pic:nvPicPr>
                   <pic:blipFill>
-                    <a:blip r:embed="rId23">
+                    <a:blip r:embed="rId25">
                       <a:extLst>
                         <a:ext uri="{28A0092B-C50C-407E-A947-70E740481C1C}">
                           <a14:useLocalDpi xmlns:a14="http://schemas.microsoft.com/office/drawing/2010/main" val="0"/>
@@ -5417,8 +5558,8 @@
                                 <w:szCs w:val="24"/>
                               </w:rPr>
                             </w:pPr>
-                            <w:bookmarkStart w:id="24" w:name="_Ref479250205"/>
-                            <w:bookmarkStart w:id="25" w:name="_Toc499816891"/>
+                            <w:bookmarkStart w:id="26" w:name="_Ref479250205"/>
+                            <w:bookmarkStart w:id="27" w:name="_Toc499816891"/>
                             <w:r>
                               <w:rPr>
                                 <w:sz w:val="22"/>
@@ -5456,14 +5597,14 @@
                               </w:rPr>
                               <w:fldChar w:fldCharType="end"/>
                             </w:r>
-                            <w:bookmarkEnd w:id="24"/>
+                            <w:bookmarkEnd w:id="26"/>
                             <w:r>
                               <w:rPr>
                                 <w:sz w:val="22"/>
                               </w:rPr>
                               <w:t>. List of PAIRS “basic” datasets.</w:t>
                             </w:r>
-                            <w:bookmarkEnd w:id="25"/>
+                            <w:bookmarkEnd w:id="27"/>
                           </w:p>
                         </w:txbxContent>
                       </wps:txbx>
@@ -5562,8 +5703,8 @@
       <w:r>
         <w:t>“basic”</w:t>
       </w:r>
-      <w:bookmarkEnd w:id="22"/>
-      <w:bookmarkEnd w:id="23"/>
+      <w:bookmarkEnd w:id="24"/>
+      <w:bookmarkEnd w:id="25"/>
     </w:p>
     <w:p>
       <w:pPr>
@@ -5725,7 +5866,7 @@
       <w:r>
         <w:t xml:space="preserve">, </w:t>
       </w:r>
-      <w:hyperlink r:id="rId24" w:history="1">
+      <w:hyperlink r:id="rId26" w:history="1">
         <w:r>
           <w:rPr>
             <w:rStyle w:val="Hyperlink"/>
@@ -5781,7 +5922,7 @@
                     <pic:cNvPicPr/>
                   </pic:nvPicPr>
                   <pic:blipFill>
-                    <a:blip r:embed="rId25">
+                    <a:blip r:embed="rId27">
                       <a:extLst>
                         <a:ext uri="{28A0092B-C50C-407E-A947-70E740481C1C}">
                           <a14:useLocalDpi xmlns:a14="http://schemas.microsoft.com/office/drawing/2010/main" val="0"/>
@@ -5814,11 +5955,16 @@
         </w:drawing>
       </w:r>
       <w:r>
-        <w:t>equator in the afternoon.</w:t>
+        <w:t xml:space="preserve">equator in the </w:t>
+      </w:r>
+      <w:proofErr w:type="gramStart"/>
+      <w:r>
+        <w:t>afternoon.</w:t>
       </w:r>
       <w:r>
         <w:t>.</w:t>
       </w:r>
+      <w:proofErr w:type="gramEnd"/>
       <w:r>
         <w:t xml:space="preserve"> The table below lists the datalayers in it.</w:t>
       </w:r>
@@ -5888,10 +6034,18 @@
         <w:pStyle w:val="DefaultText"/>
       </w:pPr>
       <w:r>
-        <w:t>equator in the afternoon.</w:t>
-      </w:r>
-      <w:r>
-        <w:t>. The table below lists the datalayers in it.</w:t>
+        <w:t xml:space="preserve">equator in the </w:t>
+      </w:r>
+      <w:proofErr w:type="gramStart"/>
+      <w:r>
+        <w:t>afternoon.</w:t>
+      </w:r>
+      <w:r>
+        <w:t>.</w:t>
+      </w:r>
+      <w:proofErr w:type="gramEnd"/>
+      <w:r>
+        <w:t xml:space="preserve"> The table below lists the datalayers in it.</w:t>
       </w:r>
     </w:p>
     <w:p>
@@ -5920,297 +6074,6 @@
             <wp:effectExtent l="0" t="0" r="3810" b="3810"/>
             <wp:wrapTopAndBottom/>
             <wp:docPr id="10" name="Picture 10"/>
-            <wp:cNvGraphicFramePr>
-              <a:graphicFrameLocks xmlns:a="http://schemas.openxmlformats.org/drawingml/2006/main" noChangeAspect="1"/>
-            </wp:cNvGraphicFramePr>
-            <a:graphic xmlns:a="http://schemas.openxmlformats.org/drawingml/2006/main">
-              <a:graphicData uri="http://schemas.openxmlformats.org/drawingml/2006/picture">
-                <pic:pic xmlns:pic="http://schemas.openxmlformats.org/drawingml/2006/picture">
-                  <pic:nvPicPr>
-                    <pic:cNvPr id="1" name=""/>
-                    <pic:cNvPicPr/>
-                  </pic:nvPicPr>
-                  <pic:blipFill>
-                    <a:blip r:embed="rId26">
-                      <a:extLst>
-                        <a:ext uri="{28A0092B-C50C-407E-A947-70E740481C1C}">
-                          <a14:useLocalDpi xmlns:a14="http://schemas.microsoft.com/office/drawing/2010/main" val="0"/>
-                        </a:ext>
-                      </a:extLst>
-                    </a:blip>
-                    <a:stretch>
-                      <a:fillRect/>
-                    </a:stretch>
-                  </pic:blipFill>
-                  <pic:spPr>
-                    <a:xfrm>
-                      <a:off x="0" y="0"/>
-                      <a:ext cx="4206240" cy="777240"/>
-                    </a:xfrm>
-                    <a:prstGeom prst="rect">
-                      <a:avLst/>
-                    </a:prstGeom>
-                  </pic:spPr>
-                </pic:pic>
-              </a:graphicData>
-            </a:graphic>
-            <wp14:sizeRelH relativeFrom="margin">
-              <wp14:pctWidth>0</wp14:pctWidth>
-            </wp14:sizeRelH>
-            <wp14:sizeRelV relativeFrom="margin">
-              <wp14:pctHeight>0</wp14:pctHeight>
-            </wp14:sizeRelV>
-          </wp:anchor>
-        </w:drawing>
-      </w:r>
-    </w:p>
-    <w:p>
-      <w:pPr>
-        <w:pStyle w:val="DefaultText"/>
-      </w:pPr>
-    </w:p>
-    <w:p>
-      <w:pPr>
-        <w:rPr>
-          <w:rFonts w:eastAsia="宋体, SimSun" w:cs="Times New Roman"/>
-          <w:b/>
-          <w:bCs/>
-          <w:color w:val="000000"/>
-          <w:u w:val="single"/>
-        </w:rPr>
-      </w:pPr>
-      <w:r>
-        <w:br w:type="page"/>
-      </w:r>
-    </w:p>
-    <w:p>
-      <w:pPr>
-        <w:pStyle w:val="Heading3"/>
-        <w:spacing w:after="120"/>
-      </w:pPr>
-      <w:bookmarkStart w:id="32" w:name="_Toc499816873"/>
-      <w:r>
-        <w:lastRenderedPageBreak/>
-        <w:t xml:space="preserve">Dataset 7: </w:t>
-      </w:r>
-      <w:r>
-        <w:t>MODIS, Terra, 13 (Global): NASA 250m resolution satellite</w:t>
-      </w:r>
-      <w:bookmarkEnd w:id="32"/>
-    </w:p>
-    <w:p>
-      <w:pPr>
-        <w:pStyle w:val="DefaultText"/>
-      </w:pPr>
-      <w:r>
-        <w:rPr>
-          <w:noProof/>
-        </w:rPr>
-        <w:drawing>
-          <wp:anchor distT="0" distB="0" distL="114300" distR="114300" simplePos="0" relativeHeight="251673087" behindDoc="0" locked="0" layoutInCell="1" allowOverlap="1">
-            <wp:simplePos x="0" y="0"/>
-            <wp:positionH relativeFrom="column">
-              <wp:posOffset>977265</wp:posOffset>
-            </wp:positionH>
-            <wp:positionV relativeFrom="page">
-              <wp:posOffset>1826944</wp:posOffset>
-            </wp:positionV>
-            <wp:extent cx="3776345" cy="1343660"/>
-            <wp:effectExtent l="0" t="0" r="0" b="8890"/>
-            <wp:wrapTopAndBottom/>
-            <wp:docPr id="11" name="Picture 11"/>
-            <wp:cNvGraphicFramePr>
-              <a:graphicFrameLocks xmlns:a="http://schemas.openxmlformats.org/drawingml/2006/main" noChangeAspect="1"/>
-            </wp:cNvGraphicFramePr>
-            <a:graphic xmlns:a="http://schemas.openxmlformats.org/drawingml/2006/main">
-              <a:graphicData uri="http://schemas.openxmlformats.org/drawingml/2006/picture">
-                <pic:pic xmlns:pic="http://schemas.openxmlformats.org/drawingml/2006/picture">
-                  <pic:nvPicPr>
-                    <pic:cNvPr id="1" name=""/>
-                    <pic:cNvPicPr/>
-                  </pic:nvPicPr>
-                  <pic:blipFill>
-                    <a:blip r:embed="rId27">
-                      <a:extLst>
-                        <a:ext uri="{28A0092B-C50C-407E-A947-70E740481C1C}">
-                          <a14:useLocalDpi xmlns:a14="http://schemas.microsoft.com/office/drawing/2010/main" val="0"/>
-                        </a:ext>
-                      </a:extLst>
-                    </a:blip>
-                    <a:stretch>
-                      <a:fillRect/>
-                    </a:stretch>
-                  </pic:blipFill>
-                  <pic:spPr>
-                    <a:xfrm>
-                      <a:off x="0" y="0"/>
-                      <a:ext cx="3776345" cy="1343660"/>
-                    </a:xfrm>
-                    <a:prstGeom prst="rect">
-                      <a:avLst/>
-                    </a:prstGeom>
-                  </pic:spPr>
-                </pic:pic>
-              </a:graphicData>
-            </a:graphic>
-            <wp14:sizeRelH relativeFrom="margin">
-              <wp14:pctWidth>0</wp14:pctWidth>
-            </wp14:sizeRelH>
-            <wp14:sizeRelV relativeFrom="margin">
-              <wp14:pctHeight>0</wp14:pctHeight>
-            </wp14:sizeRelV>
-          </wp:anchor>
-        </w:drawing>
-      </w:r>
-      <w:r>
-        <w:t>This dataset is derived from USGS MODIS (</w:t>
-      </w:r>
-      <w:r>
-        <w:rPr>
-          <w:u w:val="single"/>
-        </w:rPr>
-        <w:t>Mod</w:t>
-      </w:r>
-      <w:r>
-        <w:t xml:space="preserve">erate-resolution </w:t>
-      </w:r>
-      <w:r>
-        <w:rPr>
-          <w:u w:val="single"/>
-        </w:rPr>
-        <w:t>I</w:t>
-      </w:r>
-      <w:r>
-        <w:t xml:space="preserve">maging </w:t>
-      </w:r>
-      <w:r>
-        <w:rPr>
-          <w:u w:val="single"/>
-        </w:rPr>
-        <w:t>S</w:t>
-      </w:r>
-      <w:r>
-        <w:t>pectroradiometer</w:t>
-      </w:r>
-      <w:r>
-        <w:t>) satellite images sourced from the satellite Terra</w:t>
-      </w:r>
-      <w:r>
-        <w:t>, which passes from north to south across the equator in the morning</w:t>
-      </w:r>
-      <w:r>
-        <w:t>.</w:t>
-      </w:r>
-      <w:r>
-        <w:t xml:space="preserve"> </w:t>
-      </w:r>
-      <w:r>
-        <w:t>The table below lists the datalayers in it.</w:t>
-      </w:r>
-    </w:p>
-    <w:p>
-      <w:pPr>
-        <w:pStyle w:val="DefaultText"/>
-      </w:pPr>
-    </w:p>
-    <w:p>
-      <w:pPr>
-        <w:pStyle w:val="DefaultText"/>
-      </w:pPr>
-    </w:p>
-    <w:p>
-      <w:pPr>
-        <w:pStyle w:val="Heading3"/>
-        <w:spacing w:after="120"/>
-      </w:pPr>
-      <w:bookmarkStart w:id="33" w:name="_Toc499816874"/>
-      <w:r>
-        <w:t xml:space="preserve">Dataset 8: </w:t>
-      </w:r>
-      <w:r>
-        <w:t>MODIS, Terra, 09 (Global): NASA 250m resolution satellite</w:t>
-      </w:r>
-      <w:bookmarkEnd w:id="33"/>
-    </w:p>
-    <w:p>
-      <w:pPr>
-        <w:pStyle w:val="DefaultText"/>
-      </w:pPr>
-      <w:r>
-        <w:t>This dataset is derived from USGS MODIS (</w:t>
-      </w:r>
-      <w:r>
-        <w:rPr>
-          <w:u w:val="single"/>
-        </w:rPr>
-        <w:t>Mod</w:t>
-      </w:r>
-      <w:r>
-        <w:t xml:space="preserve">erate-resolution </w:t>
-      </w:r>
-      <w:r>
-        <w:rPr>
-          <w:u w:val="single"/>
-        </w:rPr>
-        <w:t>I</w:t>
-      </w:r>
-      <w:r>
-        <w:t xml:space="preserve">maging </w:t>
-      </w:r>
-      <w:r>
-        <w:rPr>
-          <w:u w:val="single"/>
-        </w:rPr>
-        <w:t>S</w:t>
-      </w:r>
-      <w:r>
-        <w:t>pectroradiometer</w:t>
-      </w:r>
-      <w:r>
-        <w:t>) satellite images sourced from the satellite Terra</w:t>
-      </w:r>
-      <w:r>
-        <w:t xml:space="preserve">, </w:t>
-      </w:r>
-      <w:r>
-        <w:t>which passes from north to south across the equator in the morning</w:t>
-      </w:r>
-      <w:r>
-        <w:t>.</w:t>
-      </w:r>
-      <w:r>
-        <w:t xml:space="preserve"> The table below lists the datalayers in it.</w:t>
-      </w:r>
-    </w:p>
-    <w:p>
-      <w:pPr>
-        <w:pStyle w:val="DefaultText"/>
-      </w:pPr>
-    </w:p>
-    <w:p>
-      <w:pPr>
-        <w:widowControl/>
-        <w:autoSpaceDN/>
-        <w:spacing w:after="200" w:line="276" w:lineRule="auto"/>
-        <w:textAlignment w:val="auto"/>
-      </w:pPr>
-      <w:r>
-        <w:rPr>
-          <w:noProof/>
-        </w:rPr>
-        <w:drawing>
-          <wp:anchor distT="0" distB="0" distL="114300" distR="114300" simplePos="0" relativeHeight="251674111" behindDoc="0" locked="0" layoutInCell="1" allowOverlap="1">
-            <wp:simplePos x="0" y="0"/>
-            <wp:positionH relativeFrom="column">
-              <wp:align>center</wp:align>
-            </wp:positionH>
-            <wp:positionV relativeFrom="paragraph">
-              <wp:posOffset>0</wp:posOffset>
-            </wp:positionV>
-            <wp:extent cx="4206240" cy="777240"/>
-            <wp:effectExtent l="0" t="0" r="3810" b="3810"/>
-            <wp:wrapTopAndBottom/>
-            <wp:docPr id="12" name="Picture 12"/>
             <wp:cNvGraphicFramePr>
               <a:graphicFrameLocks xmlns:a="http://schemas.openxmlformats.org/drawingml/2006/main" noChangeAspect="1"/>
             </wp:cNvGraphicFramePr>
@@ -6257,9 +6120,300 @@
     </w:p>
     <w:p>
       <w:pPr>
+        <w:pStyle w:val="DefaultText"/>
+      </w:pPr>
+    </w:p>
+    <w:p>
+      <w:pPr>
+        <w:rPr>
+          <w:rFonts w:eastAsia="宋体, SimSun" w:cs="Times New Roman"/>
+          <w:b/>
+          <w:bCs/>
+          <w:color w:val="000000"/>
+          <w:u w:val="single"/>
+        </w:rPr>
+      </w:pPr>
+      <w:r>
+        <w:br w:type="page"/>
+      </w:r>
+    </w:p>
+    <w:p>
+      <w:pPr>
         <w:pStyle w:val="Heading3"/>
         <w:spacing w:after="120"/>
       </w:pPr>
+      <w:bookmarkStart w:id="32" w:name="_Toc499816873"/>
+      <w:r>
+        <w:lastRenderedPageBreak/>
+        <w:t xml:space="preserve">Dataset 7: </w:t>
+      </w:r>
+      <w:r>
+        <w:t>MODIS, Terra, 13 (Global): NASA 250m resolution satellite</w:t>
+      </w:r>
+      <w:bookmarkEnd w:id="32"/>
+    </w:p>
+    <w:p>
+      <w:pPr>
+        <w:pStyle w:val="DefaultText"/>
+      </w:pPr>
+      <w:r>
+        <w:rPr>
+          <w:noProof/>
+        </w:rPr>
+        <w:drawing>
+          <wp:anchor distT="0" distB="0" distL="114300" distR="114300" simplePos="0" relativeHeight="251673087" behindDoc="0" locked="0" layoutInCell="1" allowOverlap="1">
+            <wp:simplePos x="0" y="0"/>
+            <wp:positionH relativeFrom="column">
+              <wp:posOffset>977265</wp:posOffset>
+            </wp:positionH>
+            <wp:positionV relativeFrom="page">
+              <wp:posOffset>1826944</wp:posOffset>
+            </wp:positionV>
+            <wp:extent cx="3776345" cy="1343660"/>
+            <wp:effectExtent l="0" t="0" r="0" b="8890"/>
+            <wp:wrapTopAndBottom/>
+            <wp:docPr id="11" name="Picture 11"/>
+            <wp:cNvGraphicFramePr>
+              <a:graphicFrameLocks xmlns:a="http://schemas.openxmlformats.org/drawingml/2006/main" noChangeAspect="1"/>
+            </wp:cNvGraphicFramePr>
+            <a:graphic xmlns:a="http://schemas.openxmlformats.org/drawingml/2006/main">
+              <a:graphicData uri="http://schemas.openxmlformats.org/drawingml/2006/picture">
+                <pic:pic xmlns:pic="http://schemas.openxmlformats.org/drawingml/2006/picture">
+                  <pic:nvPicPr>
+                    <pic:cNvPr id="1" name=""/>
+                    <pic:cNvPicPr/>
+                  </pic:nvPicPr>
+                  <pic:blipFill>
+                    <a:blip r:embed="rId29">
+                      <a:extLst>
+                        <a:ext uri="{28A0092B-C50C-407E-A947-70E740481C1C}">
+                          <a14:useLocalDpi xmlns:a14="http://schemas.microsoft.com/office/drawing/2010/main" val="0"/>
+                        </a:ext>
+                      </a:extLst>
+                    </a:blip>
+                    <a:stretch>
+                      <a:fillRect/>
+                    </a:stretch>
+                  </pic:blipFill>
+                  <pic:spPr>
+                    <a:xfrm>
+                      <a:off x="0" y="0"/>
+                      <a:ext cx="3776345" cy="1343660"/>
+                    </a:xfrm>
+                    <a:prstGeom prst="rect">
+                      <a:avLst/>
+                    </a:prstGeom>
+                  </pic:spPr>
+                </pic:pic>
+              </a:graphicData>
+            </a:graphic>
+            <wp14:sizeRelH relativeFrom="margin">
+              <wp14:pctWidth>0</wp14:pctWidth>
+            </wp14:sizeRelH>
+            <wp14:sizeRelV relativeFrom="margin">
+              <wp14:pctHeight>0</wp14:pctHeight>
+            </wp14:sizeRelV>
+          </wp:anchor>
+        </w:drawing>
+      </w:r>
+      <w:r>
+        <w:t>This dataset is derived from USGS MODIS (</w:t>
+      </w:r>
+      <w:r>
+        <w:rPr>
+          <w:u w:val="single"/>
+        </w:rPr>
+        <w:t>Mod</w:t>
+      </w:r>
+      <w:r>
+        <w:t xml:space="preserve">erate-resolution </w:t>
+      </w:r>
+      <w:r>
+        <w:rPr>
+          <w:u w:val="single"/>
+        </w:rPr>
+        <w:t>I</w:t>
+      </w:r>
+      <w:r>
+        <w:t xml:space="preserve">maging </w:t>
+      </w:r>
+      <w:r>
+        <w:rPr>
+          <w:u w:val="single"/>
+        </w:rPr>
+        <w:t>S</w:t>
+      </w:r>
+      <w:r>
+        <w:t>pectroradiometer</w:t>
+      </w:r>
+      <w:r>
+        <w:t>) satellite images sourced from the satellite Terra</w:t>
+      </w:r>
+      <w:r>
+        <w:t>, which passes from north to south across the equator in the morning</w:t>
+      </w:r>
+      <w:r>
+        <w:t>.</w:t>
+      </w:r>
+      <w:r>
+        <w:t xml:space="preserve"> </w:t>
+      </w:r>
+      <w:r>
+        <w:t>The table below lists the datalayers in it.</w:t>
+      </w:r>
+    </w:p>
+    <w:p>
+      <w:pPr>
+        <w:pStyle w:val="DefaultText"/>
+      </w:pPr>
+    </w:p>
+    <w:p>
+      <w:pPr>
+        <w:pStyle w:val="DefaultText"/>
+      </w:pPr>
+    </w:p>
+    <w:p>
+      <w:pPr>
+        <w:pStyle w:val="Heading3"/>
+        <w:spacing w:after="120"/>
+      </w:pPr>
+      <w:bookmarkStart w:id="33" w:name="_Toc499816874"/>
+      <w:r>
+        <w:t xml:space="preserve">Dataset 8: </w:t>
+      </w:r>
+      <w:r>
+        <w:t>MODIS, Terra, 09 (Global): NASA 250m resolution satellite</w:t>
+      </w:r>
+      <w:bookmarkEnd w:id="33"/>
+    </w:p>
+    <w:p>
+      <w:pPr>
+        <w:pStyle w:val="DefaultText"/>
+      </w:pPr>
+      <w:r>
+        <w:t>This dataset is derived from USGS MODIS (</w:t>
+      </w:r>
+      <w:r>
+        <w:rPr>
+          <w:u w:val="single"/>
+        </w:rPr>
+        <w:t>Mod</w:t>
+      </w:r>
+      <w:r>
+        <w:t xml:space="preserve">erate-resolution </w:t>
+      </w:r>
+      <w:r>
+        <w:rPr>
+          <w:u w:val="single"/>
+        </w:rPr>
+        <w:t>I</w:t>
+      </w:r>
+      <w:r>
+        <w:t xml:space="preserve">maging </w:t>
+      </w:r>
+      <w:r>
+        <w:rPr>
+          <w:u w:val="single"/>
+        </w:rPr>
+        <w:t>S</w:t>
+      </w:r>
+      <w:r>
+        <w:t>pectroradiometer</w:t>
+      </w:r>
+      <w:r>
+        <w:t>) satellite images sourced from the satellite Terra</w:t>
+      </w:r>
+      <w:r>
+        <w:t xml:space="preserve">, </w:t>
+      </w:r>
+      <w:r>
+        <w:t>which passes from north to south across the equator in the morning</w:t>
+      </w:r>
+      <w:r>
+        <w:t>.</w:t>
+      </w:r>
+      <w:r>
+        <w:t xml:space="preserve"> The table below lists the datalayers in it.</w:t>
+      </w:r>
+    </w:p>
+    <w:p>
+      <w:pPr>
+        <w:pStyle w:val="DefaultText"/>
+      </w:pPr>
+    </w:p>
+    <w:p>
+      <w:pPr>
+        <w:widowControl/>
+        <w:autoSpaceDN/>
+        <w:spacing w:after="200" w:line="276" w:lineRule="auto"/>
+        <w:textAlignment w:val="auto"/>
+      </w:pPr>
+      <w:r>
+        <w:rPr>
+          <w:noProof/>
+        </w:rPr>
+        <w:drawing>
+          <wp:anchor distT="0" distB="0" distL="114300" distR="114300" simplePos="0" relativeHeight="251674111" behindDoc="0" locked="0" layoutInCell="1" allowOverlap="1">
+            <wp:simplePos x="0" y="0"/>
+            <wp:positionH relativeFrom="column">
+              <wp:align>center</wp:align>
+            </wp:positionH>
+            <wp:positionV relativeFrom="paragraph">
+              <wp:posOffset>0</wp:posOffset>
+            </wp:positionV>
+            <wp:extent cx="4206240" cy="777240"/>
+            <wp:effectExtent l="0" t="0" r="3810" b="3810"/>
+            <wp:wrapTopAndBottom/>
+            <wp:docPr id="12" name="Picture 12"/>
+            <wp:cNvGraphicFramePr>
+              <a:graphicFrameLocks xmlns:a="http://schemas.openxmlformats.org/drawingml/2006/main" noChangeAspect="1"/>
+            </wp:cNvGraphicFramePr>
+            <a:graphic xmlns:a="http://schemas.openxmlformats.org/drawingml/2006/main">
+              <a:graphicData uri="http://schemas.openxmlformats.org/drawingml/2006/picture">
+                <pic:pic xmlns:pic="http://schemas.openxmlformats.org/drawingml/2006/picture">
+                  <pic:nvPicPr>
+                    <pic:cNvPr id="1" name=""/>
+                    <pic:cNvPicPr/>
+                  </pic:nvPicPr>
+                  <pic:blipFill>
+                    <a:blip r:embed="rId30">
+                      <a:extLst>
+                        <a:ext uri="{28A0092B-C50C-407E-A947-70E740481C1C}">
+                          <a14:useLocalDpi xmlns:a14="http://schemas.microsoft.com/office/drawing/2010/main" val="0"/>
+                        </a:ext>
+                      </a:extLst>
+                    </a:blip>
+                    <a:stretch>
+                      <a:fillRect/>
+                    </a:stretch>
+                  </pic:blipFill>
+                  <pic:spPr>
+                    <a:xfrm>
+                      <a:off x="0" y="0"/>
+                      <a:ext cx="4206240" cy="777240"/>
+                    </a:xfrm>
+                    <a:prstGeom prst="rect">
+                      <a:avLst/>
+                    </a:prstGeom>
+                  </pic:spPr>
+                </pic:pic>
+              </a:graphicData>
+            </a:graphic>
+            <wp14:sizeRelH relativeFrom="margin">
+              <wp14:pctWidth>0</wp14:pctWidth>
+            </wp14:sizeRelH>
+            <wp14:sizeRelV relativeFrom="margin">
+              <wp14:pctHeight>0</wp14:pctHeight>
+            </wp14:sizeRelV>
+          </wp:anchor>
+        </w:drawing>
+      </w:r>
+    </w:p>
+    <w:p>
+      <w:pPr>
+        <w:pStyle w:val="Heading3"/>
+        <w:spacing w:after="120"/>
+      </w:pPr>
       <w:bookmarkStart w:id="34" w:name="_Toc499816875"/>
       <w:r>
         <w:t>D</w:t>
@@ -6297,7 +6451,7 @@
       <w:r>
         <w:t xml:space="preserve"> (</w:t>
       </w:r>
-      <w:hyperlink r:id="rId29" w:history="1">
+      <w:hyperlink r:id="rId31" w:history="1">
         <w:r>
           <w:rPr>
             <w:rStyle w:val="Hyperlink"/>
@@ -6357,7 +6511,7 @@
                     <pic:cNvPicPr/>
                   </pic:nvPicPr>
                   <pic:blipFill>
-                    <a:blip r:embed="rId30">
+                    <a:blip r:embed="rId32">
                       <a:extLst>
                         <a:ext uri="{28A0092B-C50C-407E-A947-70E740481C1C}">
                           <a14:useLocalDpi xmlns:a14="http://schemas.microsoft.com/office/drawing/2010/main" val="0"/>
@@ -6457,7 +6611,7 @@
                     <pic:cNvPicPr/>
                   </pic:nvPicPr>
                   <pic:blipFill>
-                    <a:blip r:embed="rId31">
+                    <a:blip r:embed="rId33">
                       <a:extLst>
                         <a:ext uri="{28A0092B-C50C-407E-A947-70E740481C1C}">
                           <a14:useLocalDpi xmlns:a14="http://schemas.microsoft.com/office/drawing/2010/main" val="0"/>
@@ -6490,9 +6644,17 @@
         </w:drawing>
       </w:r>
       <w:r>
-        <w:t xml:space="preserve">This dataset is derived from CropScape (see </w:t>
-      </w:r>
-      <w:hyperlink r:id="rId32" w:history="1">
+        <w:t xml:space="preserve">This dataset is derived from </w:t>
+      </w:r>
+      <w:proofErr w:type="spellStart"/>
+      <w:r>
+        <w:t>CropScape</w:t>
+      </w:r>
+      <w:proofErr w:type="spellEnd"/>
+      <w:r>
+        <w:t xml:space="preserve"> (see </w:t>
+      </w:r>
+      <w:hyperlink r:id="rId34" w:history="1">
         <w:r>
           <w:rPr>
             <w:rStyle w:val="Hyperlink"/>
@@ -6582,7 +6744,7 @@
                     <pic:cNvPicPr/>
                   </pic:nvPicPr>
                   <pic:blipFill>
-                    <a:blip r:embed="rId33">
+                    <a:blip r:embed="rId35">
                       <a:extLst>
                         <a:ext uri="{28A0092B-C50C-407E-A947-70E740481C1C}">
                           <a14:useLocalDpi xmlns:a14="http://schemas.microsoft.com/office/drawing/2010/main" val="0"/>
@@ -6632,7 +6794,7 @@
       <w:r>
         <w:t xml:space="preserve">, </w:t>
       </w:r>
-      <w:hyperlink r:id="rId34" w:history="1">
+      <w:hyperlink r:id="rId36" w:history="1">
         <w:r>
           <w:rPr>
             <w:rStyle w:val="Hyperlink"/>
@@ -6708,7 +6870,7 @@
                     <pic:cNvPicPr/>
                   </pic:nvPicPr>
                   <pic:blipFill>
-                    <a:blip r:embed="rId35">
+                    <a:blip r:embed="rId37">
                       <a:extLst>
                         <a:ext uri="{28A0092B-C50C-407E-A947-70E740481C1C}">
                           <a14:useLocalDpi xmlns:a14="http://schemas.microsoft.com/office/drawing/2010/main" val="0"/>
@@ -6752,7 +6914,7 @@
       <w:r>
         <w:t xml:space="preserve">, </w:t>
       </w:r>
-      <w:hyperlink r:id="rId36" w:history="1">
+      <w:hyperlink r:id="rId38" w:history="1">
         <w:r>
           <w:rPr>
             <w:rStyle w:val="Hyperlink"/>
@@ -6816,7 +6978,7 @@
       <w:r>
         <w:t xml:space="preserve">(USGS) National Elevation Dataset (NED), which contains raster-based land elevation data for the conterminous United States, Alaska, Hawaii, and territorial islands, providing basic elevation information for earth science studies and mapping applications. Further details on USGS Visual Identity System Guidance are available at </w:t>
       </w:r>
-      <w:hyperlink r:id="rId37" w:history="1">
+      <w:hyperlink r:id="rId39" w:history="1">
         <w:r>
           <w:rPr>
             <w:rStyle w:val="Hyperlink"/>
@@ -6833,7 +6995,7 @@
       <w:r>
         <w:t xml:space="preserve"> Active Archive Center (LP DAAC, </w:t>
       </w:r>
-      <w:hyperlink r:id="rId38" w:history="1">
+      <w:hyperlink r:id="rId40" w:history="1">
         <w:r>
           <w:rPr>
             <w:rStyle w:val="Hyperlink"/>
@@ -6878,7 +7040,7 @@
                     <pic:cNvPicPr/>
                   </pic:nvPicPr>
                   <pic:blipFill>
-                    <a:blip r:embed="rId39">
+                    <a:blip r:embed="rId41">
                       <a:extLst>
                         <a:ext uri="{28A0092B-C50C-407E-A947-70E740481C1C}">
                           <a14:useLocalDpi xmlns:a14="http://schemas.microsoft.com/office/drawing/2010/main" val="0"/>
@@ -6927,7 +7089,15 @@
         <w:t xml:space="preserve">: </w:t>
       </w:r>
       <w:r>
-        <w:t>IBM Evapo-transpiration/irrigation (Global)</w:t>
+        <w:t xml:space="preserve">IBM </w:t>
+      </w:r>
+      <w:proofErr w:type="spellStart"/>
+      <w:r>
+        <w:t>Evapo</w:t>
+      </w:r>
+      <w:proofErr w:type="spellEnd"/>
+      <w:r>
+        <w:t>-transpiration/irrigation (Global)</w:t>
       </w:r>
       <w:bookmarkEnd w:id="40"/>
     </w:p>
@@ -6981,7 +7151,7 @@
                     <pic:cNvPicPr/>
                   </pic:nvPicPr>
                   <pic:blipFill>
-                    <a:blip r:embed="rId40">
+                    <a:blip r:embed="rId42">
                       <a:extLst>
                         <a:ext uri="{28A0092B-C50C-407E-A947-70E740481C1C}">
                           <a14:useLocalDpi xmlns:a14="http://schemas.microsoft.com/office/drawing/2010/main" val="0"/>
@@ -7047,7 +7217,15 @@
         <w:t>her forecast dataset is a world</w:t>
       </w:r>
       <w:r>
-        <w:t xml:space="preserve">wide forecast model from NOAA with 0.5 degree spatial resolution. 10 days forecast is ingested into PAIRS for weather forecast around the world. All the parameters follow the same conventions as USA weather forecasts except the precipitation is an averaged precipitation rate over 3 hours.  </w:t>
+        <w:t xml:space="preserve">wide forecast model from NOAA with </w:t>
+      </w:r>
+      <w:proofErr w:type="gramStart"/>
+      <w:r>
+        <w:t>0.5 degree</w:t>
+      </w:r>
+      <w:proofErr w:type="gramEnd"/>
+      <w:r>
+        <w:t xml:space="preserve"> spatial resolution. 10 days forecast is ingested into PAIRS for weather forecast around the world. All the parameters follow the same conventions as USA weather forecasts except the precipitation is an averaged precipitation rate over 3 hours.  </w:t>
       </w:r>
       <w:r>
         <w:t>The table below lists the datalayers in it.</w:t>
@@ -7083,7 +7261,7 @@
                     <pic:cNvPicPr/>
                   </pic:nvPicPr>
                   <pic:blipFill>
-                    <a:blip r:embed="rId41">
+                    <a:blip r:embed="rId43">
                       <a:extLst>
                         <a:ext uri="{28A0092B-C50C-407E-A947-70E740481C1C}">
                           <a14:useLocalDpi xmlns:a14="http://schemas.microsoft.com/office/drawing/2010/main" val="0"/>
@@ -7190,7 +7368,7 @@
                     <pic:cNvPicPr/>
                   </pic:nvPicPr>
                   <pic:blipFill>
-                    <a:blip r:embed="rId42">
+                    <a:blip r:embed="rId44">
                       <a:extLst>
                         <a:ext uri="{28A0092B-C50C-407E-A947-70E740481C1C}">
                           <a14:useLocalDpi xmlns:a14="http://schemas.microsoft.com/office/drawing/2010/main" val="0"/>
@@ -7255,8 +7433,13 @@
       <w:r>
         <w:t xml:space="preserve">: </w:t>
       </w:r>
-      <w:r>
-        <w:t>Daymet historical weather (USA)</w:t>
+      <w:proofErr w:type="spellStart"/>
+      <w:r>
+        <w:t>Daymet</w:t>
+      </w:r>
+      <w:proofErr w:type="spellEnd"/>
+      <w:r>
+        <w:t xml:space="preserve"> historical weather (USA)</w:t>
       </w:r>
       <w:bookmarkEnd w:id="43"/>
     </w:p>
@@ -7264,8 +7447,21 @@
       <w:r>
         <w:t xml:space="preserve">This dataset is derived from </w:t>
       </w:r>
-      <w:r>
-        <w:t>Daymet dataset distributed by Oak Ridge National Laboratory, which is under NASA's EarthData license policy</w:t>
+      <w:proofErr w:type="spellStart"/>
+      <w:r>
+        <w:t>Daymet</w:t>
+      </w:r>
+      <w:proofErr w:type="spellEnd"/>
+      <w:r>
+        <w:t xml:space="preserve"> dataset distributed by Oak Ridge National Laboratory, which is under NASA's </w:t>
+      </w:r>
+      <w:proofErr w:type="spellStart"/>
+      <w:r>
+        <w:t>EarthData</w:t>
+      </w:r>
+      <w:proofErr w:type="spellEnd"/>
+      <w:r>
+        <w:t xml:space="preserve"> license policy</w:t>
       </w:r>
       <w:r>
         <w:t xml:space="preserve"> (see</w:t>
@@ -7273,7 +7469,7 @@
       <w:r>
         <w:t xml:space="preserve"> </w:t>
       </w:r>
-      <w:hyperlink r:id="rId43" w:history="1">
+      <w:hyperlink r:id="rId45" w:history="1">
         <w:r>
           <w:rPr>
             <w:rStyle w:val="Hyperlink"/>
@@ -7289,7 +7485,7 @@
       </w:r>
     </w:p>
     <w:p>
-      <w:hyperlink r:id="rId44" w:anchor="Daymet_m_citation" w:history="1">
+      <w:hyperlink r:id="rId46" w:anchor="Daymet_m_citation" w:history="1">
         <w:r>
           <w:rPr>
             <w:rStyle w:val="Hyperlink"/>
@@ -7333,7 +7529,7 @@
                     <pic:cNvPicPr/>
                   </pic:nvPicPr>
                   <pic:blipFill>
-                    <a:blip r:embed="rId45">
+                    <a:blip r:embed="rId47">
                       <a:extLst>
                         <a:ext uri="{28A0092B-C50C-407E-A947-70E740481C1C}">
                           <a14:useLocalDpi xmlns:a14="http://schemas.microsoft.com/office/drawing/2010/main" val="0"/>
@@ -7437,7 +7633,7 @@
                     <pic:cNvPicPr/>
                   </pic:nvPicPr>
                   <pic:blipFill>
-                    <a:blip r:embed="rId46">
+                    <a:blip r:embed="rId48">
                       <a:extLst>
                         <a:ext uri="{28A0092B-C50C-407E-A947-70E740481C1C}">
                           <a14:useLocalDpi xmlns:a14="http://schemas.microsoft.com/office/drawing/2010/main" val="0"/>
@@ -7502,7 +7698,15 @@
         <w:t>.</w:t>
       </w:r>
       <w:r>
-        <w:t xml:space="preserve"> The drone data set is based on aerial imagery acquired at 1 inch resolu</w:t>
+        <w:t xml:space="preserve"> The drone data set is based on aerial imagery acquired at </w:t>
+      </w:r>
+      <w:proofErr w:type="gramStart"/>
+      <w:r>
+        <w:t>1 inch</w:t>
+      </w:r>
+      <w:proofErr w:type="gramEnd"/>
+      <w:r>
+        <w:t xml:space="preserve"> resolu</w:t>
       </w:r>
       <w:r>
         <w:t>tion with drone flying at 300 feet</w:t>
@@ -7516,8 +7720,13 @@
       <w:r>
         <w:t xml:space="preserve">defined landmarks are used to </w:t>
       </w:r>
-      <w:r>
-        <w:t xml:space="preserve">georeference </w:t>
+      <w:proofErr w:type="spellStart"/>
+      <w:r>
+        <w:t>georeference</w:t>
+      </w:r>
+      <w:proofErr w:type="spellEnd"/>
+      <w:r>
+        <w:t xml:space="preserve"> </w:t>
       </w:r>
       <w:r>
         <w:t>the images.</w:t>
@@ -7572,7 +7781,7 @@
                     <pic:cNvPicPr/>
                   </pic:nvPicPr>
                   <pic:blipFill>
-                    <a:blip r:embed="rId47">
+                    <a:blip r:embed="rId49">
                       <a:extLst>
                         <a:ext uri="{28A0092B-C50C-407E-A947-70E740481C1C}">
                           <a14:useLocalDpi xmlns:a14="http://schemas.microsoft.com/office/drawing/2010/main" val="0"/>
@@ -7694,8 +7903,8 @@
       </w:pPr>
     </w:p>
     <w:sectPr>
-      <w:footerReference w:type="even" r:id="rId48"/>
-      <w:footerReference w:type="default" r:id="rId49"/>
+      <w:footerReference w:type="even" r:id="rId50"/>
+      <w:footerReference w:type="default" r:id="rId51"/>
       <w:pgSz w:w="11905" w:h="16837"/>
       <w:pgMar w:top="1498" w:right="1440" w:bottom="1440" w:left="1440" w:header="1440" w:footer="720" w:gutter="0"/>
       <w:cols w:space="720"/>
@@ -7760,7 +7969,7 @@
         <w:sz w:val="18"/>
         <w:szCs w:val="18"/>
       </w:rPr>
-      <w:t>4</w:t>
+      <w:t>2</w:t>
     </w:r>
     <w:r>
       <w:rPr>
@@ -17067,7 +17276,7 @@
 </file>
 
 <file path=customXml/itemProps1.xml><?xml version="1.0" encoding="utf-8"?>
-<ds:datastoreItem xmlns:ds="http://schemas.openxmlformats.org/officeDocument/2006/customXml" ds:itemID="{F7A73FEC-0A61-4088-8488-79318DB648E9}">
+<ds:datastoreItem xmlns:ds="http://schemas.openxmlformats.org/officeDocument/2006/customXml" ds:itemID="{F97A4512-56CD-42F8-91FB-C3F00F132113}">
   <ds:schemaRefs>
     <ds:schemaRef ds:uri="http://schemas.openxmlformats.org/officeDocument/2006/bibliography"/>
   </ds:schemaRefs>

</xml_diff>

<commit_message>
v1.3 release, add a section on units of measurement
</commit_message>
<xml_diff>
--- a/ips-corpus-basic.docx
+++ b/ips-corpus-basic.docx
@@ -721,7 +721,7 @@
           <w:noProof/>
           <w:sz w:val="28"/>
         </w:rPr>
-        <w:t>2017-12-13</w:t>
+        <w:t>2018-02-20</w:t>
       </w:r>
       <w:r>
         <w:rPr>
@@ -1979,7 +1979,7 @@
           <w:r>
             <w:fldChar w:fldCharType="separate"/>
           </w:r>
-          <w:hyperlink w:anchor="_Toc499816866" w:history="1">
+          <w:hyperlink w:anchor="_Toc506904194" w:history="1">
             <w:r>
               <w:rPr>
                 <w:rStyle w:val="Hyperlink"/>
@@ -2023,7 +2023,7 @@
                 <w:noProof/>
                 <w:webHidden/>
               </w:rPr>
-              <w:instrText xml:space="preserve"> PAGEREF _Toc499816866 \h </w:instrText>
+              <w:instrText xml:space="preserve"> PAGEREF _Toc506904194 \h </w:instrText>
             </w:r>
             <w:r>
               <w:rPr>
@@ -2065,7 +2065,7 @@
               <w:szCs w:val="22"/>
             </w:rPr>
           </w:pPr>
-          <w:hyperlink w:anchor="_Toc499816867" w:history="1">
+          <w:hyperlink w:anchor="_Toc506904195" w:history="1">
             <w:r>
               <w:rPr>
                 <w:rStyle w:val="Hyperlink"/>
@@ -2109,7 +2109,7 @@
                 <w:noProof/>
                 <w:webHidden/>
               </w:rPr>
-              <w:instrText xml:space="preserve"> PAGEREF _Toc499816867 \h </w:instrText>
+              <w:instrText xml:space="preserve"> PAGEREF _Toc506904195 \h </w:instrText>
             </w:r>
             <w:r>
               <w:rPr>
@@ -2151,7 +2151,7 @@
               <w:szCs w:val="22"/>
             </w:rPr>
           </w:pPr>
-          <w:hyperlink w:anchor="_Toc499816868" w:history="1">
+          <w:hyperlink w:anchor="_Toc506904196" w:history="1">
             <w:r>
               <w:rPr>
                 <w:rStyle w:val="Hyperlink"/>
@@ -2195,7 +2195,7 @@
                 <w:noProof/>
                 <w:webHidden/>
               </w:rPr>
-              <w:instrText xml:space="preserve"> PAGEREF _Toc499816868 \h </w:instrText>
+              <w:instrText xml:space="preserve"> PAGEREF _Toc506904196 \h </w:instrText>
             </w:r>
             <w:r>
               <w:rPr>
@@ -2216,6 +2216,92 @@
                 <w:webHidden/>
               </w:rPr>
               <w:t>7</w:t>
+            </w:r>
+            <w:r>
+              <w:rPr>
+                <w:noProof/>
+                <w:webHidden/>
+              </w:rPr>
+              <w:fldChar w:fldCharType="end"/>
+            </w:r>
+          </w:hyperlink>
+        </w:p>
+        <w:p>
+          <w:pPr>
+            <w:pStyle w:val="TOC2"/>
+            <w:rPr>
+              <w:rFonts w:asciiTheme="minorHAnsi" w:eastAsiaTheme="minorEastAsia" w:hAnsiTheme="minorHAnsi" w:cstheme="minorBidi"/>
+              <w:noProof/>
+              <w:kern w:val="0"/>
+              <w:sz w:val="22"/>
+              <w:szCs w:val="22"/>
+            </w:rPr>
+          </w:pPr>
+          <w:hyperlink w:anchor="_Toc506904197" w:history="1">
+            <w:r>
+              <w:rPr>
+                <w:rStyle w:val="Hyperlink"/>
+                <w:noProof/>
+              </w:rPr>
+              <w:t>1.3</w:t>
+            </w:r>
+            <w:r>
+              <w:rPr>
+                <w:rFonts w:asciiTheme="minorHAnsi" w:eastAsiaTheme="minorEastAsia" w:hAnsiTheme="minorHAnsi" w:cstheme="minorBidi"/>
+                <w:noProof/>
+                <w:kern w:val="0"/>
+                <w:sz w:val="22"/>
+                <w:szCs w:val="22"/>
+              </w:rPr>
+              <w:tab/>
+            </w:r>
+            <w:r>
+              <w:rPr>
+                <w:rStyle w:val="Hyperlink"/>
+                <w:noProof/>
+              </w:rPr>
+              <w:t>Units of Measurement</w:t>
+            </w:r>
+            <w:r>
+              <w:rPr>
+                <w:noProof/>
+                <w:webHidden/>
+              </w:rPr>
+              <w:tab/>
+            </w:r>
+            <w:r>
+              <w:rPr>
+                <w:noProof/>
+                <w:webHidden/>
+              </w:rPr>
+              <w:fldChar w:fldCharType="begin"/>
+            </w:r>
+            <w:r>
+              <w:rPr>
+                <w:noProof/>
+                <w:webHidden/>
+              </w:rPr>
+              <w:instrText xml:space="preserve"> PAGEREF _Toc506904197 \h </w:instrText>
+            </w:r>
+            <w:r>
+              <w:rPr>
+                <w:noProof/>
+                <w:webHidden/>
+              </w:rPr>
+            </w:r>
+            <w:r>
+              <w:rPr>
+                <w:noProof/>
+                <w:webHidden/>
+              </w:rPr>
+              <w:fldChar w:fldCharType="separate"/>
+            </w:r>
+            <w:r>
+              <w:rPr>
+                <w:noProof/>
+                <w:webHidden/>
+              </w:rPr>
+              <w:t>8</w:t>
             </w:r>
             <w:r>
               <w:rPr>
@@ -2241,7 +2327,7 @@
               <w:szCs w:val="22"/>
             </w:rPr>
           </w:pPr>
-          <w:hyperlink w:anchor="_Toc499816869" w:history="1">
+          <w:hyperlink w:anchor="_Toc506904198" w:history="1">
             <w:r>
               <w:rPr>
                 <w:rStyle w:val="Hyperlink"/>
@@ -2285,7 +2371,7 @@
                 <w:noProof/>
                 <w:webHidden/>
               </w:rPr>
-              <w:instrText xml:space="preserve"> PAGEREF _Toc499816869 \h </w:instrText>
+              <w:instrText xml:space="preserve"> PAGEREF _Toc506904198 \h </w:instrText>
             </w:r>
             <w:r>
               <w:rPr>
@@ -2305,7 +2391,7 @@
                 <w:noProof/>
                 <w:webHidden/>
               </w:rPr>
-              <w:t>8</w:t>
+              <w:t>9</w:t>
             </w:r>
             <w:r>
               <w:rPr>
@@ -2327,7 +2413,7 @@
               <w:szCs w:val="22"/>
             </w:rPr>
           </w:pPr>
-          <w:hyperlink w:anchor="_Toc499816870" w:history="1">
+          <w:hyperlink w:anchor="_Toc506904199" w:history="1">
             <w:r>
               <w:rPr>
                 <w:rStyle w:val="Hyperlink"/>
@@ -2371,7 +2457,7 @@
                 <w:noProof/>
                 <w:webHidden/>
               </w:rPr>
-              <w:instrText xml:space="preserve"> PAGEREF _Toc499816870 \h </w:instrText>
+              <w:instrText xml:space="preserve"> PAGEREF _Toc506904199 \h </w:instrText>
             </w:r>
             <w:r>
               <w:rPr>
@@ -2391,7 +2477,7 @@
                 <w:noProof/>
                 <w:webHidden/>
               </w:rPr>
-              <w:t>9</w:t>
+              <w:t>10</w:t>
             </w:r>
             <w:r>
               <w:rPr>
@@ -2416,7 +2502,7 @@
               <w:szCs w:val="22"/>
             </w:rPr>
           </w:pPr>
-          <w:hyperlink w:anchor="_Toc499816871" w:history="1">
+          <w:hyperlink w:anchor="_Toc506904200" w:history="1">
             <w:r>
               <w:rPr>
                 <w:rStyle w:val="Hyperlink"/>
@@ -2443,7 +2529,7 @@
                 <w:noProof/>
                 <w:webHidden/>
               </w:rPr>
-              <w:instrText xml:space="preserve"> PAGEREF _Toc499816871 \h </w:instrText>
+              <w:instrText xml:space="preserve"> PAGEREF _Toc506904200 \h </w:instrText>
             </w:r>
             <w:r>
               <w:rPr>
@@ -2463,7 +2549,7 @@
                 <w:noProof/>
                 <w:webHidden/>
               </w:rPr>
-              <w:t>9</w:t>
+              <w:t>10</w:t>
             </w:r>
             <w:r>
               <w:rPr>
@@ -2488,7 +2574,7 @@
               <w:szCs w:val="22"/>
             </w:rPr>
           </w:pPr>
-          <w:hyperlink w:anchor="_Toc499816872" w:history="1">
+          <w:hyperlink w:anchor="_Toc506904201" w:history="1">
             <w:r>
               <w:rPr>
                 <w:rStyle w:val="Hyperlink"/>
@@ -2515,7 +2601,7 @@
                 <w:noProof/>
                 <w:webHidden/>
               </w:rPr>
-              <w:instrText xml:space="preserve"> PAGEREF _Toc499816872 \h </w:instrText>
+              <w:instrText xml:space="preserve"> PAGEREF _Toc506904201 \h </w:instrText>
             </w:r>
             <w:r>
               <w:rPr>
@@ -2535,7 +2621,7 @@
                 <w:noProof/>
                 <w:webHidden/>
               </w:rPr>
-              <w:t>9</w:t>
+              <w:t>10</w:t>
             </w:r>
             <w:r>
               <w:rPr>
@@ -2560,7 +2646,7 @@
               <w:szCs w:val="22"/>
             </w:rPr>
           </w:pPr>
-          <w:hyperlink w:anchor="_Toc499816873" w:history="1">
+          <w:hyperlink w:anchor="_Toc506904202" w:history="1">
             <w:r>
               <w:rPr>
                 <w:rStyle w:val="Hyperlink"/>
@@ -2587,7 +2673,7 @@
                 <w:noProof/>
                 <w:webHidden/>
               </w:rPr>
-              <w:instrText xml:space="preserve"> PAGEREF _Toc499816873 \h </w:instrText>
+              <w:instrText xml:space="preserve"> PAGEREF _Toc506904202 \h </w:instrText>
             </w:r>
             <w:r>
               <w:rPr>
@@ -2607,7 +2693,7 @@
                 <w:noProof/>
                 <w:webHidden/>
               </w:rPr>
-              <w:t>10</w:t>
+              <w:t>11</w:t>
             </w:r>
             <w:r>
               <w:rPr>
@@ -2632,7 +2718,7 @@
               <w:szCs w:val="22"/>
             </w:rPr>
           </w:pPr>
-          <w:hyperlink w:anchor="_Toc499816874" w:history="1">
+          <w:hyperlink w:anchor="_Toc506904203" w:history="1">
             <w:r>
               <w:rPr>
                 <w:rStyle w:val="Hyperlink"/>
@@ -2659,7 +2745,7 @@
                 <w:noProof/>
                 <w:webHidden/>
               </w:rPr>
-              <w:instrText xml:space="preserve"> PAGEREF _Toc499816874 \h </w:instrText>
+              <w:instrText xml:space="preserve"> PAGEREF _Toc506904203 \h </w:instrText>
             </w:r>
             <w:r>
               <w:rPr>
@@ -2679,7 +2765,7 @@
                 <w:noProof/>
                 <w:webHidden/>
               </w:rPr>
-              <w:t>10</w:t>
+              <w:t>11</w:t>
             </w:r>
             <w:r>
               <w:rPr>
@@ -2704,7 +2790,7 @@
               <w:szCs w:val="22"/>
             </w:rPr>
           </w:pPr>
-          <w:hyperlink w:anchor="_Toc499816875" w:history="1">
+          <w:hyperlink w:anchor="_Toc506904204" w:history="1">
             <w:r>
               <w:rPr>
                 <w:rStyle w:val="Hyperlink"/>
@@ -2731,7 +2817,7 @@
                 <w:noProof/>
                 <w:webHidden/>
               </w:rPr>
-              <w:instrText xml:space="preserve"> PAGEREF _Toc499816875 \h </w:instrText>
+              <w:instrText xml:space="preserve"> PAGEREF _Toc506904204 \h </w:instrText>
             </w:r>
             <w:r>
               <w:rPr>
@@ -2751,7 +2837,7 @@
                 <w:noProof/>
                 <w:webHidden/>
               </w:rPr>
-              <w:t>10</w:t>
+              <w:t>11</w:t>
             </w:r>
             <w:r>
               <w:rPr>
@@ -2776,7 +2862,7 @@
               <w:szCs w:val="22"/>
             </w:rPr>
           </w:pPr>
-          <w:hyperlink w:anchor="_Toc499816876" w:history="1">
+          <w:hyperlink w:anchor="_Toc506904205" w:history="1">
             <w:r>
               <w:rPr>
                 <w:rStyle w:val="Hyperlink"/>
@@ -2803,7 +2889,7 @@
                 <w:noProof/>
                 <w:webHidden/>
               </w:rPr>
-              <w:instrText xml:space="preserve"> PAGEREF _Toc499816876 \h </w:instrText>
+              <w:instrText xml:space="preserve"> PAGEREF _Toc506904205 \h </w:instrText>
             </w:r>
             <w:r>
               <w:rPr>
@@ -2823,7 +2909,7 @@
                 <w:noProof/>
                 <w:webHidden/>
               </w:rPr>
-              <w:t>11</w:t>
+              <w:t>12</w:t>
             </w:r>
             <w:r>
               <w:rPr>
@@ -2848,7 +2934,7 @@
               <w:szCs w:val="22"/>
             </w:rPr>
           </w:pPr>
-          <w:hyperlink w:anchor="_Toc499816877" w:history="1">
+          <w:hyperlink w:anchor="_Toc506904206" w:history="1">
             <w:r>
               <w:rPr>
                 <w:rStyle w:val="Hyperlink"/>
@@ -2875,7 +2961,7 @@
                 <w:noProof/>
                 <w:webHidden/>
               </w:rPr>
-              <w:instrText xml:space="preserve"> PAGEREF _Toc499816877 \h </w:instrText>
+              <w:instrText xml:space="preserve"> PAGEREF _Toc506904206 \h </w:instrText>
             </w:r>
             <w:r>
               <w:rPr>
@@ -2895,7 +2981,7 @@
                 <w:noProof/>
                 <w:webHidden/>
               </w:rPr>
-              <w:t>11</w:t>
+              <w:t>12</w:t>
             </w:r>
             <w:r>
               <w:rPr>
@@ -2920,7 +3006,7 @@
               <w:szCs w:val="22"/>
             </w:rPr>
           </w:pPr>
-          <w:hyperlink w:anchor="_Toc499816878" w:history="1">
+          <w:hyperlink w:anchor="_Toc506904207" w:history="1">
             <w:r>
               <w:rPr>
                 <w:rStyle w:val="Hyperlink"/>
@@ -2947,7 +3033,7 @@
                 <w:noProof/>
                 <w:webHidden/>
               </w:rPr>
-              <w:instrText xml:space="preserve"> PAGEREF _Toc499816878 \h </w:instrText>
+              <w:instrText xml:space="preserve"> PAGEREF _Toc506904207 \h </w:instrText>
             </w:r>
             <w:r>
               <w:rPr>
@@ -2967,7 +3053,7 @@
                 <w:noProof/>
                 <w:webHidden/>
               </w:rPr>
-              <w:t>11</w:t>
+              <w:t>12</w:t>
             </w:r>
             <w:r>
               <w:rPr>
@@ -2992,7 +3078,7 @@
               <w:szCs w:val="22"/>
             </w:rPr>
           </w:pPr>
-          <w:hyperlink w:anchor="_Toc499816879" w:history="1">
+          <w:hyperlink w:anchor="_Toc506904208" w:history="1">
             <w:r>
               <w:rPr>
                 <w:rStyle w:val="Hyperlink"/>
@@ -3019,7 +3105,7 @@
                 <w:noProof/>
                 <w:webHidden/>
               </w:rPr>
-              <w:instrText xml:space="preserve"> PAGEREF _Toc499816879 \h </w:instrText>
+              <w:instrText xml:space="preserve"> PAGEREF _Toc506904208 \h </w:instrText>
             </w:r>
             <w:r>
               <w:rPr>
@@ -3039,7 +3125,7 @@
                 <w:noProof/>
                 <w:webHidden/>
               </w:rPr>
-              <w:t>12</w:t>
+              <w:t>13</w:t>
             </w:r>
             <w:r>
               <w:rPr>
@@ -3064,7 +3150,7 @@
               <w:szCs w:val="22"/>
             </w:rPr>
           </w:pPr>
-          <w:hyperlink w:anchor="_Toc499816880" w:history="1">
+          <w:hyperlink w:anchor="_Toc506904209" w:history="1">
             <w:r>
               <w:rPr>
                 <w:rStyle w:val="Hyperlink"/>
@@ -3091,7 +3177,7 @@
                 <w:noProof/>
                 <w:webHidden/>
               </w:rPr>
-              <w:instrText xml:space="preserve"> PAGEREF _Toc499816880 \h </w:instrText>
+              <w:instrText xml:space="preserve"> PAGEREF _Toc506904209 \h </w:instrText>
             </w:r>
             <w:r>
               <w:rPr>
@@ -3111,7 +3197,7 @@
                 <w:noProof/>
                 <w:webHidden/>
               </w:rPr>
-              <w:t>12</w:t>
+              <w:t>13</w:t>
             </w:r>
             <w:r>
               <w:rPr>
@@ -3136,7 +3222,7 @@
               <w:szCs w:val="22"/>
             </w:rPr>
           </w:pPr>
-          <w:hyperlink w:anchor="_Toc499816881" w:history="1">
+          <w:hyperlink w:anchor="_Toc506904210" w:history="1">
             <w:r>
               <w:rPr>
                 <w:rStyle w:val="Hyperlink"/>
@@ -3163,7 +3249,7 @@
                 <w:noProof/>
                 <w:webHidden/>
               </w:rPr>
-              <w:instrText xml:space="preserve"> PAGEREF _Toc499816881 \h </w:instrText>
+              <w:instrText xml:space="preserve"> PAGEREF _Toc506904210 \h </w:instrText>
             </w:r>
             <w:r>
               <w:rPr>
@@ -3183,7 +3269,7 @@
                 <w:noProof/>
                 <w:webHidden/>
               </w:rPr>
-              <w:t>12</w:t>
+              <w:t>13</w:t>
             </w:r>
             <w:r>
               <w:rPr>
@@ -3208,7 +3294,7 @@
               <w:szCs w:val="22"/>
             </w:rPr>
           </w:pPr>
-          <w:hyperlink w:anchor="_Toc499816882" w:history="1">
+          <w:hyperlink w:anchor="_Toc506904211" w:history="1">
             <w:r>
               <w:rPr>
                 <w:rStyle w:val="Hyperlink"/>
@@ -3235,7 +3321,7 @@
                 <w:noProof/>
                 <w:webHidden/>
               </w:rPr>
-              <w:instrText xml:space="preserve"> PAGEREF _Toc499816882 \h </w:instrText>
+              <w:instrText xml:space="preserve"> PAGEREF _Toc506904211 \h </w:instrText>
             </w:r>
             <w:r>
               <w:rPr>
@@ -3255,7 +3341,7 @@
                 <w:noProof/>
                 <w:webHidden/>
               </w:rPr>
-              <w:t>13</w:t>
+              <w:t>14</w:t>
             </w:r>
             <w:r>
               <w:rPr>
@@ -3280,7 +3366,7 @@
               <w:szCs w:val="22"/>
             </w:rPr>
           </w:pPr>
-          <w:hyperlink w:anchor="_Toc499816883" w:history="1">
+          <w:hyperlink w:anchor="_Toc506904212" w:history="1">
             <w:r>
               <w:rPr>
                 <w:rStyle w:val="Hyperlink"/>
@@ -3307,7 +3393,7 @@
                 <w:noProof/>
                 <w:webHidden/>
               </w:rPr>
-              <w:instrText xml:space="preserve"> PAGEREF _Toc499816883 \h </w:instrText>
+              <w:instrText xml:space="preserve"> PAGEREF _Toc506904212 \h </w:instrText>
             </w:r>
             <w:r>
               <w:rPr>
@@ -3327,7 +3413,7 @@
                 <w:noProof/>
                 <w:webHidden/>
               </w:rPr>
-              <w:t>13</w:t>
+              <w:t>14</w:t>
             </w:r>
             <w:r>
               <w:rPr>
@@ -3352,7 +3438,7 @@
               <w:szCs w:val="22"/>
             </w:rPr>
           </w:pPr>
-          <w:hyperlink w:anchor="_Toc499816884" w:history="1">
+          <w:hyperlink w:anchor="_Toc506904213" w:history="1">
             <w:r>
               <w:rPr>
                 <w:rStyle w:val="Hyperlink"/>
@@ -3379,7 +3465,7 @@
                 <w:noProof/>
                 <w:webHidden/>
               </w:rPr>
-              <w:instrText xml:space="preserve"> PAGEREF _Toc499816884 \h </w:instrText>
+              <w:instrText xml:space="preserve"> PAGEREF _Toc506904213 \h </w:instrText>
             </w:r>
             <w:r>
               <w:rPr>
@@ -3399,7 +3485,7 @@
                 <w:noProof/>
                 <w:webHidden/>
               </w:rPr>
-              <w:t>13</w:t>
+              <w:t>14</w:t>
             </w:r>
             <w:r>
               <w:rPr>
@@ -3424,7 +3510,7 @@
               <w:szCs w:val="22"/>
             </w:rPr>
           </w:pPr>
-          <w:hyperlink w:anchor="_Toc499816885" w:history="1">
+          <w:hyperlink w:anchor="_Toc506904214" w:history="1">
             <w:r>
               <w:rPr>
                 <w:rStyle w:val="Hyperlink"/>
@@ -3451,7 +3537,7 @@
                 <w:noProof/>
                 <w:webHidden/>
               </w:rPr>
-              <w:instrText xml:space="preserve"> PAGEREF _Toc499816885 \h </w:instrText>
+              <w:instrText xml:space="preserve"> PAGEREF _Toc506904214 \h </w:instrText>
             </w:r>
             <w:r>
               <w:rPr>
@@ -3471,7 +3557,7 @@
                 <w:noProof/>
                 <w:webHidden/>
               </w:rPr>
-              <w:t>14</w:t>
+              <w:t>15</w:t>
             </w:r>
             <w:r>
               <w:rPr>
@@ -3497,7 +3583,7 @@
               <w:szCs w:val="22"/>
             </w:rPr>
           </w:pPr>
-          <w:hyperlink w:anchor="_Toc499816886" w:history="1">
+          <w:hyperlink w:anchor="_Toc506904215" w:history="1">
             <w:r>
               <w:rPr>
                 <w:rStyle w:val="Hyperlink"/>
@@ -3541,7 +3627,7 @@
                 <w:noProof/>
                 <w:webHidden/>
               </w:rPr>
-              <w:instrText xml:space="preserve"> PAGEREF _Toc499816886 \h </w:instrText>
+              <w:instrText xml:space="preserve"> PAGEREF _Toc506904215 \h </w:instrText>
             </w:r>
             <w:r>
               <w:rPr>
@@ -3561,7 +3647,7 @@
                 <w:noProof/>
                 <w:webHidden/>
               </w:rPr>
-              <w:t>15</w:t>
+              <w:t>16</w:t>
             </w:r>
             <w:r>
               <w:rPr>
@@ -3615,7 +3701,7 @@
       <w:r>
         <w:fldChar w:fldCharType="separate"/>
       </w:r>
-      <w:hyperlink w:anchor="_Toc499816887" w:history="1">
+      <w:hyperlink w:anchor="_Toc506904216" w:history="1">
         <w:r>
           <w:rPr>
             <w:rStyle w:val="Hyperlink"/>
@@ -3642,7 +3728,7 @@
             <w:noProof/>
             <w:webHidden/>
           </w:rPr>
-          <w:instrText xml:space="preserve"> PAGEREF _Toc499816887 \h </w:instrText>
+          <w:instrText xml:space="preserve"> PAGEREF _Toc506904216 \h </w:instrText>
         </w:r>
         <w:r>
           <w:rPr>
@@ -3687,7 +3773,7 @@
           <w:szCs w:val="22"/>
         </w:rPr>
       </w:pPr>
-      <w:hyperlink w:anchor="_Toc499816888" w:history="1">
+      <w:hyperlink w:anchor="_Toc506904217" w:history="1">
         <w:r>
           <w:rPr>
             <w:rStyle w:val="Hyperlink"/>
@@ -3714,7 +3800,7 @@
             <w:noProof/>
             <w:webHidden/>
           </w:rPr>
-          <w:instrText xml:space="preserve"> PAGEREF _Toc499816888 \h </w:instrText>
+          <w:instrText xml:space="preserve"> PAGEREF _Toc506904217 \h </w:instrText>
         </w:r>
         <w:r>
           <w:rPr>
@@ -3779,7 +3865,7 @@
       <w:r>
         <w:fldChar w:fldCharType="separate"/>
       </w:r>
-      <w:hyperlink w:anchor="_Toc499816889" w:history="1">
+      <w:hyperlink w:anchor="_Toc506904243" w:history="1">
         <w:r>
           <w:rPr>
             <w:rStyle w:val="Hyperlink"/>
@@ -3806,7 +3892,7 @@
             <w:noProof/>
             <w:webHidden/>
           </w:rPr>
-          <w:instrText xml:space="preserve"> PAGEREF _Toc499816889 \h </w:instrText>
+          <w:instrText xml:space="preserve"> PAGEREF _Toc506904243 \h </w:instrText>
         </w:r>
         <w:r>
           <w:rPr>
@@ -3851,7 +3937,7 @@
           <w:szCs w:val="22"/>
         </w:rPr>
       </w:pPr>
-      <w:hyperlink r:id="rId16" w:anchor="_Toc499816890" w:history="1">
+      <w:hyperlink r:id="rId16" w:anchor="_Toc506904244" w:history="1">
         <w:r>
           <w:rPr>
             <w:rStyle w:val="Hyperlink"/>
@@ -3878,7 +3964,7 @@
             <w:noProof/>
             <w:webHidden/>
           </w:rPr>
-          <w:instrText xml:space="preserve"> PAGEREF _Toc499816890 \h </w:instrText>
+          <w:instrText xml:space="preserve"> PAGEREF _Toc506904244 \h </w:instrText>
         </w:r>
         <w:r>
           <w:rPr>
@@ -3923,13 +4009,13 @@
           <w:szCs w:val="22"/>
         </w:rPr>
       </w:pPr>
-      <w:hyperlink r:id="rId17" w:anchor="_Toc499816891" w:history="1">
+      <w:hyperlink w:anchor="_Toc506904245" w:history="1">
         <w:r>
           <w:rPr>
             <w:rStyle w:val="Hyperlink"/>
             <w:noProof/>
           </w:rPr>
-          <w:t>Table 3. List of PAIRS “basic” datasets.</w:t>
+          <w:t>Table 3. Units of measurement for expressing datalayer values.</w:t>
         </w:r>
         <w:r>
           <w:rPr>
@@ -3950,7 +4036,7 @@
             <w:noProof/>
             <w:webHidden/>
           </w:rPr>
-          <w:instrText xml:space="preserve"> PAGEREF _Toc499816891 \h </w:instrText>
+          <w:instrText xml:space="preserve"> PAGEREF _Toc506904245 \h </w:instrText>
         </w:r>
         <w:r>
           <w:rPr>
@@ -3983,6 +4069,78 @@
     </w:p>
     <w:p>
       <w:pPr>
+        <w:pStyle w:val="TableofFigures"/>
+        <w:tabs>
+          <w:tab w:val="right" w:leader="dot" w:pos="9015"/>
+        </w:tabs>
+        <w:rPr>
+          <w:rFonts w:asciiTheme="minorHAnsi" w:eastAsiaTheme="minorEastAsia" w:hAnsiTheme="minorHAnsi" w:cstheme="minorBidi"/>
+          <w:noProof/>
+          <w:kern w:val="0"/>
+          <w:sz w:val="22"/>
+          <w:szCs w:val="22"/>
+        </w:rPr>
+      </w:pPr>
+      <w:hyperlink r:id="rId17" w:anchor="_Toc506904246" w:history="1">
+        <w:r>
+          <w:rPr>
+            <w:rStyle w:val="Hyperlink"/>
+            <w:noProof/>
+          </w:rPr>
+          <w:t>Table 4. List of PAIRS “basic” datasets.</w:t>
+        </w:r>
+        <w:r>
+          <w:rPr>
+            <w:noProof/>
+            <w:webHidden/>
+          </w:rPr>
+          <w:tab/>
+        </w:r>
+        <w:r>
+          <w:rPr>
+            <w:noProof/>
+            <w:webHidden/>
+          </w:rPr>
+          <w:fldChar w:fldCharType="begin"/>
+        </w:r>
+        <w:r>
+          <w:rPr>
+            <w:noProof/>
+            <w:webHidden/>
+          </w:rPr>
+          <w:instrText xml:space="preserve"> PAGEREF _Toc506904246 \h </w:instrText>
+        </w:r>
+        <w:r>
+          <w:rPr>
+            <w:noProof/>
+            <w:webHidden/>
+          </w:rPr>
+        </w:r>
+        <w:r>
+          <w:rPr>
+            <w:noProof/>
+            <w:webHidden/>
+          </w:rPr>
+          <w:fldChar w:fldCharType="separate"/>
+        </w:r>
+        <w:r>
+          <w:rPr>
+            <w:noProof/>
+            <w:webHidden/>
+          </w:rPr>
+          <w:t>9</w:t>
+        </w:r>
+        <w:r>
+          <w:rPr>
+            <w:noProof/>
+            <w:webHidden/>
+          </w:rPr>
+          <w:fldChar w:fldCharType="end"/>
+        </w:r>
+      </w:hyperlink>
+    </w:p>
+    <w:p>
+      <w:pPr>
         <w:pStyle w:val="IllustrationIndex1"/>
       </w:pPr>
       <w:r>
@@ -4038,15 +4196,7 @@
         <w:t xml:space="preserve"> and cognitive physical analytics functions via a cloud-centric simple and scalable REST API.</w:t>
       </w:r>
       <w:r>
-        <w:t xml:space="preserve"> PAIRS </w:t>
-      </w:r>
-      <w:proofErr w:type="gramStart"/>
-      <w:r>
-        <w:t>stands</w:t>
-      </w:r>
-      <w:proofErr w:type="gramEnd"/>
-      <w:r>
-        <w:t xml:space="preserve"> for </w:t>
+        <w:t xml:space="preserve"> PAIRS stands for </w:t>
       </w:r>
       <w:r>
         <w:rPr>
@@ -4107,15 +4257,7 @@
         <w:t xml:space="preserve"> </w:t>
       </w:r>
       <w:r>
-        <w:t xml:space="preserve">Different datasets listed in this document have different </w:t>
-      </w:r>
-      <w:proofErr w:type="spellStart"/>
-      <w:r>
-        <w:t>geospatiotemporal</w:t>
-      </w:r>
-      <w:proofErr w:type="spellEnd"/>
-      <w:r>
-        <w:t xml:space="preserve"> coverages. Spatial and temporal coverage of a specific datalayer in a specific dataset can be obtained via the IPS REST operation “GET /datalayers/{id}”, where “{id}” is the id of the target datalayer.</w:t>
+        <w:t>Different datasets listed in this document have different geospatiotemporal coverages. Spatial and temporal coverage of a specific datalayer in a specific dataset can be obtained via the IPS REST operation “GET /datalayers/{id}”, where “{id}” is the id of the target datalayer.</w:t>
       </w:r>
     </w:p>
     <w:p>
@@ -4182,7 +4324,7 @@
         <w:spacing w:after="115"/>
       </w:pPr>
       <w:bookmarkStart w:id="5" w:name="_Toc499590013"/>
-      <w:bookmarkStart w:id="6" w:name="_Toc499816866"/>
+      <w:bookmarkStart w:id="6" w:name="_Toc506904194"/>
       <w:r>
         <w:lastRenderedPageBreak/>
         <w:t>Introduction</w:t>
@@ -4204,15 +4346,7 @@
         <w:t>atial big data curation, reposi</w:t>
       </w:r>
       <w:r>
-        <w:t xml:space="preserve">tory, and cognitive physical analytics functions via a cloud-centric simple and scalable REST API. PAIRS </w:t>
-      </w:r>
-      <w:proofErr w:type="gramStart"/>
-      <w:r>
-        <w:t>stands</w:t>
-      </w:r>
-      <w:proofErr w:type="gramEnd"/>
-      <w:r>
-        <w:t xml:space="preserve"> for </w:t>
+        <w:t xml:space="preserve">tory, and cognitive physical analytics functions via a cloud-centric simple and scalable REST API. PAIRS stands for </w:t>
       </w:r>
       <w:r>
         <w:rPr>
@@ -4336,7 +4470,7 @@
         </w:rPr>
       </w:pPr>
       <w:bookmarkStart w:id="7" w:name="_Ref479850067"/>
-      <w:bookmarkStart w:id="8" w:name="_Toc499816889"/>
+      <w:bookmarkStart w:id="8" w:name="_Toc506904243"/>
       <w:r>
         <w:rPr>
           <w:sz w:val="22"/>
@@ -4554,7 +4688,7 @@
         </w:numPr>
       </w:pPr>
       <w:bookmarkStart w:id="9" w:name="_Toc499590014"/>
-      <w:bookmarkStart w:id="10" w:name="_Toc499816867"/>
+      <w:bookmarkStart w:id="10" w:name="_Toc506904195"/>
       <w:r>
         <w:rPr>
           <w:noProof/>
@@ -4635,7 +4769,7 @@
       </w:pPr>
       <w:bookmarkStart w:id="11" w:name="_Ref478681277"/>
       <w:bookmarkStart w:id="12" w:name="_Ref478681136"/>
-      <w:bookmarkStart w:id="13" w:name="_Toc499816887"/>
+      <w:bookmarkStart w:id="13" w:name="_Toc506904216"/>
       <w:r>
         <w:rPr>
           <w:sz w:val="22"/>
@@ -4883,15 +5017,7 @@
         <w:t xml:space="preserve"> delivered </w:t>
       </w:r>
       <w:r>
-        <w:t xml:space="preserve">to the query client as file-based or </w:t>
-      </w:r>
-      <w:proofErr w:type="spellStart"/>
-      <w:r>
-        <w:t>geoserver</w:t>
-      </w:r>
-      <w:proofErr w:type="spellEnd"/>
-      <w:r>
-        <w:t>-based URLs.</w:t>
+        <w:t>to the query client as file-based or geoserver-based URLs.</w:t>
       </w:r>
       <w:r>
         <w:t xml:space="preserve"> </w:t>
@@ -5022,7 +5148,7 @@
         </w:rPr>
       </w:pPr>
       <w:bookmarkStart w:id="14" w:name="_Ref478726116"/>
-      <w:bookmarkStart w:id="15" w:name="_Toc499816888"/>
+      <w:bookmarkStart w:id="15" w:name="_Toc506904217"/>
       <w:r>
         <w:rPr>
           <w:sz w:val="22"/>
@@ -5079,7 +5205,7 @@
         </w:numPr>
       </w:pPr>
       <w:bookmarkStart w:id="16" w:name="_Toc499590015"/>
-      <w:bookmarkStart w:id="17" w:name="_Toc499816868"/>
+      <w:bookmarkStart w:id="17" w:name="_Toc506904196"/>
       <w:r>
         <w:rPr>
           <w:noProof/>
@@ -5193,7 +5319,7 @@
                               </w:rPr>
                             </w:pPr>
                             <w:bookmarkStart w:id="18" w:name="_Ref479249300"/>
-                            <w:bookmarkStart w:id="19" w:name="_Toc499816890"/>
+                            <w:bookmarkStart w:id="19" w:name="_Toc506904244"/>
                             <w:r>
                               <w:rPr>
                                 <w:sz w:val="22"/>
@@ -5280,7 +5406,7 @@
                         </w:rPr>
                       </w:pPr>
                       <w:bookmarkStart w:id="20" w:name="_Ref479249300"/>
-                      <w:bookmarkStart w:id="21" w:name="_Toc499816890"/>
+                      <w:bookmarkStart w:id="21" w:name="_Toc506904244"/>
                       <w:r>
                         <w:rPr>
                           <w:sz w:val="22"/>
@@ -5407,33 +5533,261 @@
         <w:t>. It shows the g</w:t>
       </w:r>
       <w:r>
-        <w:t>lobal grid spatial resolut</w:t>
-      </w:r>
-      <w:bookmarkStart w:id="23" w:name="_GoBack"/>
+        <w:t>lobal grid spatial resolution in degree for longitude (θ) and latitude (φ)</w:t>
+      </w:r>
+      <w:r>
+        <w:t>; in km for longitude;</w:t>
+      </w:r>
+      <w:r>
+        <w:t xml:space="preserve"> and </w:t>
+      </w:r>
+      <w:r>
+        <w:t>in km for latitude at the equator, at 20 degrees, at 40 degrees, and at 60</w:t>
+      </w:r>
+      <w:r>
+        <w:t>, respectively</w:t>
+      </w:r>
+      <w:r>
+        <w:t>.</w:t>
+      </w:r>
+    </w:p>
+    <w:p>
+      <w:pPr>
+        <w:pStyle w:val="DefaultText"/>
+      </w:pPr>
+    </w:p>
+    <w:p>
+      <w:pPr>
+        <w:pStyle w:val="Heading2"/>
+        <w:pageBreakBefore/>
+        <w:numPr>
+          <w:ilvl w:val="1"/>
+          <w:numId w:val="5"/>
+        </w:numPr>
+      </w:pPr>
+      <w:bookmarkStart w:id="23" w:name="_Toc506904197"/>
+      <w:bookmarkStart w:id="24" w:name="_Hlk506903898"/>
+      <w:r>
+        <w:lastRenderedPageBreak/>
+        <w:t xml:space="preserve">Units of </w:t>
+      </w:r>
+      <w:r>
+        <w:t>M</w:t>
+      </w:r>
+      <w:r>
+        <w:t>easurement</w:t>
+      </w:r>
       <w:bookmarkEnd w:id="23"/>
-      <w:r>
-        <w:t>ion in degree for longitude (θ) and latitude (φ)</w:t>
-      </w:r>
-      <w:r>
-        <w:t>; in km for longitude;</w:t>
-      </w:r>
-      <w:r>
-        <w:t xml:space="preserve"> and </w:t>
-      </w:r>
-      <w:r>
-        <w:t>in km for latitude at the equator, at 20 degrees, at 40 degrees, and at 60</w:t>
-      </w:r>
-      <w:r>
-        <w:t>, respectively</w:t>
-      </w:r>
-      <w:r>
-        <w:t>.</w:t>
-      </w:r>
     </w:p>
     <w:p>
       <w:pPr>
         <w:pStyle w:val="DefaultText"/>
       </w:pPr>
+      <w:r>
+        <w:fldChar w:fldCharType="begin"/>
+      </w:r>
+      <w:r>
+        <w:instrText xml:space="preserve"> REF _Ref506903720 \h </w:instrText>
+      </w:r>
+      <w:r>
+        <w:fldChar w:fldCharType="separate"/>
+      </w:r>
+      <w:r>
+        <w:rPr>
+          <w:sz w:val="22"/>
+        </w:rPr>
+        <w:t xml:space="preserve">Table </w:t>
+      </w:r>
+      <w:r>
+        <w:rPr>
+          <w:noProof/>
+          <w:sz w:val="22"/>
+        </w:rPr>
+        <w:t>3</w:t>
+      </w:r>
+      <w:r>
+        <w:fldChar w:fldCharType="end"/>
+      </w:r>
+      <w:r>
+        <w:t xml:space="preserve"> lists the units of measurement used for expressing datalayer values per the </w:t>
+      </w:r>
+      <w:r>
+        <w:t>International</w:t>
+      </w:r>
+      <w:r>
+        <w:t xml:space="preserve"> System of Units (SI, </w:t>
+      </w:r>
+      <w:hyperlink r:id="rId25" w:history="1">
+        <w:r>
+          <w:rPr>
+            <w:rStyle w:val="Hyperlink"/>
+          </w:rPr>
+          <w:t>https://en.wikipedia.org/wiki/International_System_of_Units</w:t>
+        </w:r>
+      </w:hyperlink>
+      <w:r>
+        <w:t>). The REST API provides information on the unit of measurement used for representing the values of a specific datalayer as a named JSON object (“unit”) with three properties: sym-bol, name, and category. Unit symbol “u” with name “Unit of measurement” is used as the default for generic numbers (e.g., RGB red parameter value). Unit definition details are available from the dataset sources and/or the (dataset) corpus documents. For example, “K” for temperature measures means Kelvin degree (</w:t>
+      </w:r>
+      <w:hyperlink r:id="rId26" w:history="1">
+        <w:r>
+          <w:rPr>
+            <w:rStyle w:val="Hyperlink"/>
+          </w:rPr>
+          <w:t>https://en.wikipedia.org/wiki/Kelvin</w:t>
+        </w:r>
+      </w:hyperlink>
+      <w:r>
+        <w:t>). 273.15 K corresponds to freezing point of water.</w:t>
+      </w:r>
+    </w:p>
+    <w:p>
+      <w:pPr>
+        <w:pStyle w:val="DefaultText"/>
+      </w:pPr>
+    </w:p>
+    <w:p>
+      <w:pPr>
+        <w:pStyle w:val="Caption"/>
+        <w:rPr>
+          <w:sz w:val="22"/>
+        </w:rPr>
+      </w:pPr>
+      <w:bookmarkStart w:id="25" w:name="_Ref506903720"/>
+      <w:bookmarkStart w:id="26" w:name="_Toc506904245"/>
+      <w:r>
+        <w:rPr>
+          <w:sz w:val="22"/>
+        </w:rPr>
+        <w:t xml:space="preserve">Table </w:t>
+      </w:r>
+      <w:r>
+        <w:rPr>
+          <w:sz w:val="22"/>
+        </w:rPr>
+        <w:fldChar w:fldCharType="begin"/>
+      </w:r>
+      <w:r>
+        <w:rPr>
+          <w:sz w:val="22"/>
+        </w:rPr>
+        <w:instrText xml:space="preserve"> SEQ Table \* ARABIC </w:instrText>
+      </w:r>
+      <w:r>
+        <w:rPr>
+          <w:sz w:val="22"/>
+        </w:rPr>
+        <w:fldChar w:fldCharType="separate"/>
+      </w:r>
+      <w:r>
+        <w:rPr>
+          <w:noProof/>
+          <w:sz w:val="22"/>
+        </w:rPr>
+        <w:t>3</w:t>
+      </w:r>
+      <w:r>
+        <w:rPr>
+          <w:sz w:val="22"/>
+        </w:rPr>
+        <w:fldChar w:fldCharType="end"/>
+      </w:r>
+      <w:bookmarkEnd w:id="25"/>
+      <w:r>
+        <w:rPr>
+          <w:sz w:val="22"/>
+        </w:rPr>
+        <w:t xml:space="preserve">. Units of measurement </w:t>
+      </w:r>
+      <w:r>
+        <w:rPr>
+          <w:sz w:val="22"/>
+        </w:rPr>
+        <w:t xml:space="preserve">used </w:t>
+      </w:r>
+      <w:r>
+        <w:rPr>
+          <w:sz w:val="22"/>
+        </w:rPr>
+        <w:t xml:space="preserve">for </w:t>
+      </w:r>
+      <w:r>
+        <w:rPr>
+          <w:sz w:val="22"/>
+        </w:rPr>
+        <w:t xml:space="preserve">expressing </w:t>
+      </w:r>
+      <w:r>
+        <w:rPr>
+          <w:sz w:val="22"/>
+        </w:rPr>
+        <w:t>datalayer values.</w:t>
+      </w:r>
+      <w:bookmarkEnd w:id="26"/>
+    </w:p>
+    <w:p>
+      <w:pPr>
+        <w:pStyle w:val="DefaultText"/>
+      </w:pPr>
+      <w:r>
+        <w:rPr>
+          <w:noProof/>
+        </w:rPr>
+        <w:drawing>
+          <wp:anchor distT="0" distB="0" distL="114300" distR="114300" simplePos="0" relativeHeight="251731455" behindDoc="0" locked="0" layoutInCell="1" allowOverlap="1" wp14:anchorId="304D7D2C" wp14:editId="27C7DE92">
+            <wp:simplePos x="0" y="0"/>
+            <wp:positionH relativeFrom="margin">
+              <wp:align>center</wp:align>
+            </wp:positionH>
+            <wp:positionV relativeFrom="paragraph">
+              <wp:posOffset>170815</wp:posOffset>
+            </wp:positionV>
+            <wp:extent cx="5148072" cy="5998464"/>
+            <wp:effectExtent l="0" t="0" r="0" b="2540"/>
+            <wp:wrapTopAndBottom/>
+            <wp:docPr id="15" name="Picture 15"/>
+            <wp:cNvGraphicFramePr>
+              <a:graphicFrameLocks xmlns:a="http://schemas.openxmlformats.org/drawingml/2006/main" noChangeAspect="1"/>
+            </wp:cNvGraphicFramePr>
+            <a:graphic xmlns:a="http://schemas.openxmlformats.org/drawingml/2006/main">
+              <a:graphicData uri="http://schemas.openxmlformats.org/drawingml/2006/picture">
+                <pic:pic xmlns:pic="http://schemas.openxmlformats.org/drawingml/2006/picture">
+                  <pic:nvPicPr>
+                    <pic:cNvPr id="1" name=""/>
+                    <pic:cNvPicPr/>
+                  </pic:nvPicPr>
+                  <pic:blipFill>
+                    <a:blip r:embed="rId27">
+                      <a:extLst>
+                        <a:ext uri="{28A0092B-C50C-407E-A947-70E740481C1C}">
+                          <a14:useLocalDpi xmlns:a14="http://schemas.microsoft.com/office/drawing/2010/main" val="0"/>
+                        </a:ext>
+                      </a:extLst>
+                    </a:blip>
+                    <a:stretch>
+                      <a:fillRect/>
+                    </a:stretch>
+                  </pic:blipFill>
+                  <pic:spPr>
+                    <a:xfrm>
+                      <a:off x="0" y="0"/>
+                      <a:ext cx="5148072" cy="5998464"/>
+                    </a:xfrm>
+                    <a:prstGeom prst="rect">
+                      <a:avLst/>
+                    </a:prstGeom>
+                  </pic:spPr>
+                </pic:pic>
+              </a:graphicData>
+            </a:graphic>
+            <wp14:sizeRelH relativeFrom="margin">
+              <wp14:pctWidth>0</wp14:pctWidth>
+            </wp14:sizeRelH>
+            <wp14:sizeRelV relativeFrom="margin">
+              <wp14:pctHeight>0</wp14:pctHeight>
+            </wp14:sizeRelV>
+          </wp:anchor>
+        </w:drawing>
+      </w:r>
     </w:p>
     <w:p>
       <w:pPr>
@@ -5444,8 +5798,9 @@
         </w:numPr>
         <w:spacing w:after="115"/>
       </w:pPr>
-      <w:bookmarkStart w:id="24" w:name="_Toc499590016"/>
-      <w:bookmarkStart w:id="25" w:name="_Toc499816869"/>
+      <w:bookmarkStart w:id="27" w:name="_Toc499590016"/>
+      <w:bookmarkStart w:id="28" w:name="_Toc506904198"/>
+      <w:bookmarkEnd w:id="24"/>
       <w:r>
         <w:rPr>
           <w:noProof/>
@@ -5475,7 +5830,7 @@
                     <pic:cNvPicPr/>
                   </pic:nvPicPr>
                   <pic:blipFill>
-                    <a:blip r:embed="rId25">
+                    <a:blip r:embed="rId28">
                       <a:extLst>
                         <a:ext uri="{28A0092B-C50C-407E-A947-70E740481C1C}">
                           <a14:useLocalDpi xmlns:a14="http://schemas.microsoft.com/office/drawing/2010/main" val="0"/>
@@ -5558,8 +5913,8 @@
                                 <w:szCs w:val="24"/>
                               </w:rPr>
                             </w:pPr>
-                            <w:bookmarkStart w:id="26" w:name="_Ref479250205"/>
-                            <w:bookmarkStart w:id="27" w:name="_Toc499816891"/>
+                            <w:bookmarkStart w:id="29" w:name="_Ref479250205"/>
+                            <w:bookmarkStart w:id="30" w:name="_Toc506904246"/>
                             <w:r>
                               <w:rPr>
                                 <w:sz w:val="22"/>
@@ -5589,7 +5944,7 @@
                                 <w:noProof/>
                                 <w:sz w:val="22"/>
                               </w:rPr>
-                              <w:t>3</w:t>
+                              <w:t>4</w:t>
                             </w:r>
                             <w:r>
                               <w:rPr>
@@ -5597,14 +5952,14 @@
                               </w:rPr>
                               <w:fldChar w:fldCharType="end"/>
                             </w:r>
-                            <w:bookmarkEnd w:id="26"/>
+                            <w:bookmarkEnd w:id="29"/>
                             <w:r>
                               <w:rPr>
                                 <w:sz w:val="22"/>
                               </w:rPr>
                               <w:t>. List of PAIRS “basic” datasets.</w:t>
                             </w:r>
-                            <w:bookmarkEnd w:id="27"/>
+                            <w:bookmarkEnd w:id="30"/>
                           </w:p>
                         </w:txbxContent>
                       </wps:txbx>
@@ -5641,8 +5996,8 @@
                           <w:szCs w:val="24"/>
                         </w:rPr>
                       </w:pPr>
-                      <w:bookmarkStart w:id="26" w:name="_Ref479250205"/>
-                      <w:bookmarkStart w:id="27" w:name="_Toc499816891"/>
+                      <w:bookmarkStart w:id="31" w:name="_Ref479250205"/>
+                      <w:bookmarkStart w:id="32" w:name="_Toc506904246"/>
                       <w:r>
                         <w:rPr>
                           <w:sz w:val="22"/>
@@ -5672,7 +6027,7 @@
                           <w:noProof/>
                           <w:sz w:val="22"/>
                         </w:rPr>
-                        <w:t>3</w:t>
+                        <w:t>4</w:t>
                       </w:r>
                       <w:r>
                         <w:rPr>
@@ -5680,14 +6035,14 @@
                         </w:rPr>
                         <w:fldChar w:fldCharType="end"/>
                       </w:r>
-                      <w:bookmarkEnd w:id="26"/>
+                      <w:bookmarkEnd w:id="31"/>
                       <w:r>
                         <w:rPr>
                           <w:sz w:val="22"/>
                         </w:rPr>
                         <w:t>. List of PAIRS “basic” datasets.</w:t>
                       </w:r>
-                      <w:bookmarkEnd w:id="27"/>
+                      <w:bookmarkEnd w:id="32"/>
                     </w:p>
                   </w:txbxContent>
                 </v:textbox>
@@ -5703,8 +6058,8 @@
       <w:r>
         <w:t>“basic”</w:t>
       </w:r>
-      <w:bookmarkEnd w:id="24"/>
-      <w:bookmarkEnd w:id="25"/>
+      <w:bookmarkEnd w:id="27"/>
+      <w:bookmarkEnd w:id="28"/>
     </w:p>
     <w:p>
       <w:pPr>
@@ -5739,7 +6094,7 @@
         <w:rPr>
           <w:noProof/>
         </w:rPr>
-        <w:t>3</w:t>
+        <w:t>4</w:t>
       </w:r>
       <w:r>
         <w:fldChar w:fldCharType="end"/>
@@ -5798,8 +6153,8 @@
           <w:numId w:val="5"/>
         </w:numPr>
       </w:pPr>
-      <w:bookmarkStart w:id="28" w:name="_Toc499590017"/>
-      <w:bookmarkStart w:id="29" w:name="_Toc499816870"/>
+      <w:bookmarkStart w:id="33" w:name="_Toc499590017"/>
+      <w:bookmarkStart w:id="34" w:name="_Toc506904199"/>
       <w:r>
         <w:lastRenderedPageBreak/>
         <w:t xml:space="preserve">Corpus </w:t>
@@ -5807,8 +6162,8 @@
       <w:r>
         <w:t>Datasets and Datalayers</w:t>
       </w:r>
-      <w:bookmarkEnd w:id="28"/>
-      <w:bookmarkEnd w:id="29"/>
+      <w:bookmarkEnd w:id="33"/>
+      <w:bookmarkEnd w:id="34"/>
     </w:p>
     <w:p>
       <w:pPr>
@@ -5820,14 +6175,14 @@
         <w:pStyle w:val="Heading3"/>
         <w:spacing w:after="120"/>
       </w:pPr>
-      <w:bookmarkStart w:id="30" w:name="_Toc499816871"/>
+      <w:bookmarkStart w:id="35" w:name="_Toc506904200"/>
       <w:r>
         <w:t xml:space="preserve">Dataset 5: </w:t>
       </w:r>
       <w:r>
         <w:t>MODIS, Aqua, 13 (Global): NASA 250m resolution satellite</w:t>
       </w:r>
-      <w:bookmarkEnd w:id="30"/>
+      <w:bookmarkEnd w:id="35"/>
     </w:p>
     <w:p>
       <w:pPr>
@@ -5866,7 +6221,7 @@
       <w:r>
         <w:t xml:space="preserve">, </w:t>
       </w:r>
-      <w:hyperlink r:id="rId26" w:history="1">
+      <w:hyperlink r:id="rId29" w:history="1">
         <w:r>
           <w:rPr>
             <w:rStyle w:val="Hyperlink"/>
@@ -5922,7 +6277,7 @@
                     <pic:cNvPicPr/>
                   </pic:nvPicPr>
                   <pic:blipFill>
-                    <a:blip r:embed="rId27">
+                    <a:blip r:embed="rId30">
                       <a:extLst>
                         <a:ext uri="{28A0092B-C50C-407E-A947-70E740481C1C}">
                           <a14:useLocalDpi xmlns:a14="http://schemas.microsoft.com/office/drawing/2010/main" val="0"/>
@@ -5955,16 +6310,11 @@
         </w:drawing>
       </w:r>
       <w:r>
-        <w:t xml:space="preserve">equator in the </w:t>
-      </w:r>
-      <w:proofErr w:type="gramStart"/>
-      <w:r>
-        <w:t>afternoon.</w:t>
+        <w:t>equator in the afternoon.</w:t>
       </w:r>
       <w:r>
         <w:t>.</w:t>
       </w:r>
-      <w:proofErr w:type="gramEnd"/>
       <w:r>
         <w:t xml:space="preserve"> The table below lists the datalayers in it.</w:t>
       </w:r>
@@ -5979,14 +6329,14 @@
         <w:pStyle w:val="Heading3"/>
         <w:spacing w:after="120"/>
       </w:pPr>
-      <w:bookmarkStart w:id="31" w:name="_Toc499816872"/>
+      <w:bookmarkStart w:id="36" w:name="_Toc506904201"/>
       <w:r>
         <w:t xml:space="preserve">Dataset 6: </w:t>
       </w:r>
       <w:r>
         <w:t>MODIS, Aqua, 09 (Global): NASA 250m resolution satellite</w:t>
       </w:r>
-      <w:bookmarkEnd w:id="31"/>
+      <w:bookmarkEnd w:id="36"/>
     </w:p>
     <w:p>
       <w:pPr>
@@ -6034,18 +6384,10 @@
         <w:pStyle w:val="DefaultText"/>
       </w:pPr>
       <w:r>
-        <w:t xml:space="preserve">equator in the </w:t>
-      </w:r>
-      <w:proofErr w:type="gramStart"/>
-      <w:r>
-        <w:t>afternoon.</w:t>
-      </w:r>
-      <w:r>
-        <w:t>.</w:t>
-      </w:r>
-      <w:proofErr w:type="gramEnd"/>
-      <w:r>
-        <w:t xml:space="preserve"> The table below lists the datalayers in it.</w:t>
+        <w:t>equator in the afternoon.</w:t>
+      </w:r>
+      <w:r>
+        <w:t>. The table below lists the datalayers in it.</w:t>
       </w:r>
     </w:p>
     <w:p>
@@ -6085,7 +6427,7 @@
                     <pic:cNvPicPr/>
                   </pic:nvPicPr>
                   <pic:blipFill>
-                    <a:blip r:embed="rId28">
+                    <a:blip r:embed="rId31">
                       <a:extLst>
                         <a:ext uri="{28A0092B-C50C-407E-A947-70E740481C1C}">
                           <a14:useLocalDpi xmlns:a14="http://schemas.microsoft.com/office/drawing/2010/main" val="0"/>
@@ -6142,7 +6484,7 @@
         <w:pStyle w:val="Heading3"/>
         <w:spacing w:after="120"/>
       </w:pPr>
-      <w:bookmarkStart w:id="32" w:name="_Toc499816873"/>
+      <w:bookmarkStart w:id="37" w:name="_Toc506904202"/>
       <w:r>
         <w:lastRenderedPageBreak/>
         <w:t xml:space="preserve">Dataset 7: </w:t>
@@ -6150,7 +6492,7 @@
       <w:r>
         <w:t>MODIS, Terra, 13 (Global): NASA 250m resolution satellite</w:t>
       </w:r>
-      <w:bookmarkEnd w:id="32"/>
+      <w:bookmarkEnd w:id="37"/>
     </w:p>
     <w:p>
       <w:pPr>
@@ -6184,7 +6526,7 @@
                     <pic:cNvPicPr/>
                   </pic:nvPicPr>
                   <pic:blipFill>
-                    <a:blip r:embed="rId29">
+                    <a:blip r:embed="rId32">
                       <a:extLst>
                         <a:ext uri="{28A0092B-C50C-407E-A947-70E740481C1C}">
                           <a14:useLocalDpi xmlns:a14="http://schemas.microsoft.com/office/drawing/2010/main" val="0"/>
@@ -6277,14 +6619,14 @@
         <w:pStyle w:val="Heading3"/>
         <w:spacing w:after="120"/>
       </w:pPr>
-      <w:bookmarkStart w:id="33" w:name="_Toc499816874"/>
+      <w:bookmarkStart w:id="38" w:name="_Toc506904203"/>
       <w:r>
         <w:t xml:space="preserve">Dataset 8: </w:t>
       </w:r>
       <w:r>
         <w:t>MODIS, Terra, 09 (Global): NASA 250m resolution satellite</w:t>
       </w:r>
-      <w:bookmarkEnd w:id="33"/>
+      <w:bookmarkEnd w:id="38"/>
     </w:p>
     <w:p>
       <w:pPr>
@@ -6376,7 +6718,7 @@
                     <pic:cNvPicPr/>
                   </pic:nvPicPr>
                   <pic:blipFill>
-                    <a:blip r:embed="rId30">
+                    <a:blip r:embed="rId33">
                       <a:extLst>
                         <a:ext uri="{28A0092B-C50C-407E-A947-70E740481C1C}">
                           <a14:useLocalDpi xmlns:a14="http://schemas.microsoft.com/office/drawing/2010/main" val="0"/>
@@ -6414,7 +6756,7 @@
         <w:pStyle w:val="Heading3"/>
         <w:spacing w:after="120"/>
       </w:pPr>
-      <w:bookmarkStart w:id="34" w:name="_Toc499816875"/>
+      <w:bookmarkStart w:id="39" w:name="_Toc506904204"/>
       <w:r>
         <w:t>D</w:t>
       </w:r>
@@ -6427,7 +6769,7 @@
       <w:r>
         <w:t>PRISM historical climate data (USA)</w:t>
       </w:r>
-      <w:bookmarkEnd w:id="34"/>
+      <w:bookmarkEnd w:id="39"/>
     </w:p>
     <w:p>
       <w:pPr>
@@ -6451,7 +6793,7 @@
       <w:r>
         <w:t xml:space="preserve"> (</w:t>
       </w:r>
-      <w:hyperlink r:id="rId31" w:history="1">
+      <w:hyperlink r:id="rId34" w:history="1">
         <w:r>
           <w:rPr>
             <w:rStyle w:val="Hyperlink"/>
@@ -6511,7 +6853,7 @@
                     <pic:cNvPicPr/>
                   </pic:nvPicPr>
                   <pic:blipFill>
-                    <a:blip r:embed="rId32">
+                    <a:blip r:embed="rId35">
                       <a:extLst>
                         <a:ext uri="{28A0092B-C50C-407E-A947-70E740481C1C}">
                           <a14:useLocalDpi xmlns:a14="http://schemas.microsoft.com/office/drawing/2010/main" val="0"/>
@@ -6563,7 +6905,7 @@
         <w:pStyle w:val="Heading3"/>
         <w:spacing w:after="120"/>
       </w:pPr>
-      <w:bookmarkStart w:id="35" w:name="_Toc499816876"/>
+      <w:bookmarkStart w:id="40" w:name="_Toc506904205"/>
       <w:r>
         <w:lastRenderedPageBreak/>
         <w:t>D</w:t>
@@ -6577,7 +6919,7 @@
       <w:r>
         <w:t>Historical crop planting map (USA)</w:t>
       </w:r>
-      <w:bookmarkEnd w:id="35"/>
+      <w:bookmarkEnd w:id="40"/>
     </w:p>
     <w:p>
       <w:pPr>
@@ -6611,7 +6953,7 @@
                     <pic:cNvPicPr/>
                   </pic:nvPicPr>
                   <pic:blipFill>
-                    <a:blip r:embed="rId33">
+                    <a:blip r:embed="rId36">
                       <a:extLst>
                         <a:ext uri="{28A0092B-C50C-407E-A947-70E740481C1C}">
                           <a14:useLocalDpi xmlns:a14="http://schemas.microsoft.com/office/drawing/2010/main" val="0"/>
@@ -6644,17 +6986,9 @@
         </w:drawing>
       </w:r>
       <w:r>
-        <w:t xml:space="preserve">This dataset is derived from </w:t>
-      </w:r>
-      <w:proofErr w:type="spellStart"/>
-      <w:r>
-        <w:t>CropScape</w:t>
-      </w:r>
-      <w:proofErr w:type="spellEnd"/>
-      <w:r>
-        <w:t xml:space="preserve"> (see </w:t>
-      </w:r>
-      <w:hyperlink r:id="rId34" w:history="1">
+        <w:t xml:space="preserve">This dataset is derived from CropScape (see </w:t>
+      </w:r>
+      <w:hyperlink r:id="rId37" w:history="1">
         <w:r>
           <w:rPr>
             <w:rStyle w:val="Hyperlink"/>
@@ -6665,11 +6999,11 @@
       <w:r>
         <w:t xml:space="preserve">), generated by </w:t>
       </w:r>
-      <w:bookmarkStart w:id="36" w:name="_Hlk499753998"/>
+      <w:bookmarkStart w:id="41" w:name="_Hlk499753998"/>
       <w:r>
         <w:t xml:space="preserve">United States Department of Agriculture (USDA) </w:t>
       </w:r>
-      <w:bookmarkEnd w:id="36"/>
+      <w:bookmarkEnd w:id="41"/>
       <w:r>
         <w:t>National Agriculture Statistics Services</w:t>
       </w:r>
@@ -6700,7 +7034,7 @@
         <w:pStyle w:val="Heading3"/>
         <w:spacing w:after="120"/>
       </w:pPr>
-      <w:bookmarkStart w:id="37" w:name="_Toc499816877"/>
+      <w:bookmarkStart w:id="42" w:name="_Toc506904206"/>
       <w:r>
         <w:t>D</w:t>
       </w:r>
@@ -6713,7 +7047,7 @@
       <w:r>
         <w:t>NAM USA weather forecast (USA)</w:t>
       </w:r>
-      <w:bookmarkEnd w:id="37"/>
+      <w:bookmarkEnd w:id="42"/>
     </w:p>
     <w:p>
       <w:r>
@@ -6744,7 +7078,7 @@
                     <pic:cNvPicPr/>
                   </pic:nvPicPr>
                   <pic:blipFill>
-                    <a:blip r:embed="rId35">
+                    <a:blip r:embed="rId38">
                       <a:extLst>
                         <a:ext uri="{28A0092B-C50C-407E-A947-70E740481C1C}">
                           <a14:useLocalDpi xmlns:a14="http://schemas.microsoft.com/office/drawing/2010/main" val="0"/>
@@ -6794,7 +7128,7 @@
       <w:r>
         <w:t xml:space="preserve">, </w:t>
       </w:r>
-      <w:hyperlink r:id="rId36" w:history="1">
+      <w:hyperlink r:id="rId39" w:history="1">
         <w:r>
           <w:rPr>
             <w:rStyle w:val="Hyperlink"/>
@@ -6826,7 +7160,7 @@
         <w:pStyle w:val="Heading3"/>
         <w:spacing w:after="120"/>
       </w:pPr>
-      <w:bookmarkStart w:id="38" w:name="_Toc499816878"/>
+      <w:bookmarkStart w:id="43" w:name="_Toc506904207"/>
       <w:r>
         <w:t>D</w:t>
       </w:r>
@@ -6839,7 +7173,7 @@
       <w:r>
         <w:t>California weather condition measurements</w:t>
       </w:r>
-      <w:bookmarkEnd w:id="38"/>
+      <w:bookmarkEnd w:id="43"/>
     </w:p>
     <w:p>
       <w:r>
@@ -6870,7 +7204,7 @@
                     <pic:cNvPicPr/>
                   </pic:nvPicPr>
                   <pic:blipFill>
-                    <a:blip r:embed="rId37">
+                    <a:blip r:embed="rId40">
                       <a:extLst>
                         <a:ext uri="{28A0092B-C50C-407E-A947-70E740481C1C}">
                           <a14:useLocalDpi xmlns:a14="http://schemas.microsoft.com/office/drawing/2010/main" val="0"/>
@@ -6914,7 +7248,7 @@
       <w:r>
         <w:t xml:space="preserve">, </w:t>
       </w:r>
-      <w:hyperlink r:id="rId38" w:history="1">
+      <w:hyperlink r:id="rId41" w:history="1">
         <w:r>
           <w:rPr>
             <w:rStyle w:val="Hyperlink"/>
@@ -6952,7 +7286,7 @@
         <w:pStyle w:val="Heading3"/>
         <w:spacing w:after="120"/>
       </w:pPr>
-      <w:bookmarkStart w:id="39" w:name="_Toc499816879"/>
+      <w:bookmarkStart w:id="44" w:name="_Toc506904208"/>
       <w:r>
         <w:lastRenderedPageBreak/>
         <w:t>D</w:t>
@@ -6966,7 +7300,7 @@
       <w:r>
         <w:t>USGS national elevation data (USA)</w:t>
       </w:r>
-      <w:bookmarkEnd w:id="39"/>
+      <w:bookmarkEnd w:id="44"/>
     </w:p>
     <w:p>
       <w:r>
@@ -6978,7 +7312,7 @@
       <w:r>
         <w:t xml:space="preserve">(USGS) National Elevation Dataset (NED), which contains raster-based land elevation data for the conterminous United States, Alaska, Hawaii, and territorial islands, providing basic elevation information for earth science studies and mapping applications. Further details on USGS Visual Identity System Guidance are available at </w:t>
       </w:r>
-      <w:hyperlink r:id="rId39" w:history="1">
+      <w:hyperlink r:id="rId42" w:history="1">
         <w:r>
           <w:rPr>
             <w:rStyle w:val="Hyperlink"/>
@@ -6995,7 +7329,7 @@
       <w:r>
         <w:t xml:space="preserve"> Active Archive Center (LP DAAC, </w:t>
       </w:r>
-      <w:hyperlink r:id="rId40" w:history="1">
+      <w:hyperlink r:id="rId43" w:history="1">
         <w:r>
           <w:rPr>
             <w:rStyle w:val="Hyperlink"/>
@@ -7040,7 +7374,7 @@
                     <pic:cNvPicPr/>
                   </pic:nvPicPr>
                   <pic:blipFill>
-                    <a:blip r:embed="rId41">
+                    <a:blip r:embed="rId44">
                       <a:extLst>
                         <a:ext uri="{28A0092B-C50C-407E-A947-70E740481C1C}">
                           <a14:useLocalDpi xmlns:a14="http://schemas.microsoft.com/office/drawing/2010/main" val="0"/>
@@ -7078,7 +7412,7 @@
         <w:pStyle w:val="Heading3"/>
         <w:spacing w:after="120"/>
       </w:pPr>
-      <w:bookmarkStart w:id="40" w:name="_Toc499816880"/>
+      <w:bookmarkStart w:id="45" w:name="_Toc506904209"/>
       <w:r>
         <w:t>D</w:t>
       </w:r>
@@ -7089,17 +7423,9 @@
         <w:t xml:space="preserve">: </w:t>
       </w:r>
       <w:r>
-        <w:t xml:space="preserve">IBM </w:t>
-      </w:r>
-      <w:proofErr w:type="spellStart"/>
-      <w:r>
-        <w:t>Evapo</w:t>
-      </w:r>
-      <w:proofErr w:type="spellEnd"/>
-      <w:r>
-        <w:t>-transpiration/irrigation (Global)</w:t>
-      </w:r>
-      <w:bookmarkEnd w:id="40"/>
+        <w:t>IBM Evapo-transpiration/irrigation (Global)</w:t>
+      </w:r>
+      <w:bookmarkEnd w:id="45"/>
     </w:p>
     <w:p>
       <w:pPr>
@@ -7151,7 +7477,7 @@
                     <pic:cNvPicPr/>
                   </pic:nvPicPr>
                   <pic:blipFill>
-                    <a:blip r:embed="rId42">
+                    <a:blip r:embed="rId45">
                       <a:extLst>
                         <a:ext uri="{28A0092B-C50C-407E-A947-70E740481C1C}">
                           <a14:useLocalDpi xmlns:a14="http://schemas.microsoft.com/office/drawing/2010/main" val="0"/>
@@ -7194,7 +7520,7 @@
         <w:pStyle w:val="Heading3"/>
         <w:spacing w:after="120"/>
       </w:pPr>
-      <w:bookmarkStart w:id="41" w:name="_Toc499816881"/>
+      <w:bookmarkStart w:id="46" w:name="_Toc506904210"/>
       <w:r>
         <w:t>D</w:t>
       </w:r>
@@ -7207,7 +7533,7 @@
       <w:r>
         <w:t>NOAA Global Forecasting System (Global)</w:t>
       </w:r>
-      <w:bookmarkEnd w:id="41"/>
+      <w:bookmarkEnd w:id="46"/>
     </w:p>
     <w:p>
       <w:r>
@@ -7217,15 +7543,7 @@
         <w:t>her forecast dataset is a world</w:t>
       </w:r>
       <w:r>
-        <w:t xml:space="preserve">wide forecast model from NOAA with </w:t>
-      </w:r>
-      <w:proofErr w:type="gramStart"/>
-      <w:r>
-        <w:t>0.5 degree</w:t>
-      </w:r>
-      <w:proofErr w:type="gramEnd"/>
-      <w:r>
-        <w:t xml:space="preserve"> spatial resolution. 10 days forecast is ingested into PAIRS for weather forecast around the world. All the parameters follow the same conventions as USA weather forecasts except the precipitation is an averaged precipitation rate over 3 hours.  </w:t>
+        <w:t xml:space="preserve">wide forecast model from NOAA with 0.5 degree spatial resolution. 10 days forecast is ingested into PAIRS for weather forecast around the world. All the parameters follow the same conventions as USA weather forecasts except the precipitation is an averaged precipitation rate over 3 hours.  </w:t>
       </w:r>
       <w:r>
         <w:t>The table below lists the datalayers in it.</w:t>
@@ -7261,7 +7579,7 @@
                     <pic:cNvPicPr/>
                   </pic:nvPicPr>
                   <pic:blipFill>
-                    <a:blip r:embed="rId43">
+                    <a:blip r:embed="rId46">
                       <a:extLst>
                         <a:ext uri="{28A0092B-C50C-407E-A947-70E740481C1C}">
                           <a14:useLocalDpi xmlns:a14="http://schemas.microsoft.com/office/drawing/2010/main" val="0"/>
@@ -7318,7 +7636,7 @@
         <w:pStyle w:val="Heading3"/>
         <w:spacing w:after="120"/>
       </w:pPr>
-      <w:bookmarkStart w:id="42" w:name="_Toc499816882"/>
+      <w:bookmarkStart w:id="47" w:name="_Toc506904211"/>
       <w:r>
         <w:lastRenderedPageBreak/>
         <w:t>D</w:t>
@@ -7332,7 +7650,7 @@
       <w:r>
         <w:t>IBM blended weather forecast (USA)</w:t>
       </w:r>
-      <w:bookmarkEnd w:id="42"/>
+      <w:bookmarkEnd w:id="47"/>
     </w:p>
     <w:p>
       <w:pPr>
@@ -7368,7 +7686,7 @@
                     <pic:cNvPicPr/>
                   </pic:nvPicPr>
                   <pic:blipFill>
-                    <a:blip r:embed="rId44">
+                    <a:blip r:embed="rId47">
                       <a:extLst>
                         <a:ext uri="{28A0092B-C50C-407E-A947-70E740481C1C}">
                           <a14:useLocalDpi xmlns:a14="http://schemas.microsoft.com/office/drawing/2010/main" val="0"/>
@@ -7423,7 +7741,7 @@
         <w:pStyle w:val="Heading3"/>
         <w:spacing w:after="120"/>
       </w:pPr>
-      <w:bookmarkStart w:id="43" w:name="_Toc499816883"/>
+      <w:bookmarkStart w:id="48" w:name="_Toc506904212"/>
       <w:r>
         <w:t>D</w:t>
       </w:r>
@@ -7433,35 +7751,17 @@
       <w:r>
         <w:t xml:space="preserve">: </w:t>
       </w:r>
-      <w:proofErr w:type="spellStart"/>
-      <w:r>
-        <w:t>Daymet</w:t>
-      </w:r>
-      <w:proofErr w:type="spellEnd"/>
-      <w:r>
-        <w:t xml:space="preserve"> historical weather (USA)</w:t>
-      </w:r>
-      <w:bookmarkEnd w:id="43"/>
+      <w:r>
+        <w:t>Daymet historical weather (USA)</w:t>
+      </w:r>
+      <w:bookmarkEnd w:id="48"/>
     </w:p>
     <w:p>
       <w:r>
         <w:t xml:space="preserve">This dataset is derived from </w:t>
       </w:r>
-      <w:proofErr w:type="spellStart"/>
-      <w:r>
-        <w:t>Daymet</w:t>
-      </w:r>
-      <w:proofErr w:type="spellEnd"/>
-      <w:r>
-        <w:t xml:space="preserve"> dataset distributed by Oak Ridge National Laboratory, which is under NASA's </w:t>
-      </w:r>
-      <w:proofErr w:type="spellStart"/>
-      <w:r>
-        <w:t>EarthData</w:t>
-      </w:r>
-      <w:proofErr w:type="spellEnd"/>
-      <w:r>
-        <w:t xml:space="preserve"> license policy</w:t>
+      <w:r>
+        <w:t>Daymet dataset distributed by Oak Ridge National Laboratory, which is under NASA's EarthData license policy</w:t>
       </w:r>
       <w:r>
         <w:t xml:space="preserve"> (see</w:t>
@@ -7469,7 +7769,7 @@
       <w:r>
         <w:t xml:space="preserve"> </w:t>
       </w:r>
-      <w:hyperlink r:id="rId45" w:history="1">
+      <w:hyperlink r:id="rId48" w:history="1">
         <w:r>
           <w:rPr>
             <w:rStyle w:val="Hyperlink"/>
@@ -7485,7 +7785,7 @@
       </w:r>
     </w:p>
     <w:p>
-      <w:hyperlink r:id="rId46" w:anchor="Daymet_m_citation" w:history="1">
+      <w:hyperlink r:id="rId49" w:anchor="Daymet_m_citation" w:history="1">
         <w:r>
           <w:rPr>
             <w:rStyle w:val="Hyperlink"/>
@@ -7529,7 +7829,7 @@
                     <pic:cNvPicPr/>
                   </pic:nvPicPr>
                   <pic:blipFill>
-                    <a:blip r:embed="rId47">
+                    <a:blip r:embed="rId50">
                       <a:extLst>
                         <a:ext uri="{28A0092B-C50C-407E-A947-70E740481C1C}">
                           <a14:useLocalDpi xmlns:a14="http://schemas.microsoft.com/office/drawing/2010/main" val="0"/>
@@ -7575,7 +7875,7 @@
         <w:pStyle w:val="Heading3"/>
         <w:spacing w:after="120"/>
       </w:pPr>
-      <w:bookmarkStart w:id="44" w:name="_Toc499816884"/>
+      <w:bookmarkStart w:id="49" w:name="_Toc506904213"/>
       <w:r>
         <w:t>Dataset 2</w:t>
       </w:r>
@@ -7588,7 +7888,7 @@
       <w:r>
         <w:t xml:space="preserve"> (Global)</w:t>
       </w:r>
-      <w:bookmarkEnd w:id="44"/>
+      <w:bookmarkEnd w:id="49"/>
     </w:p>
     <w:p>
       <w:pPr>
@@ -7633,7 +7933,7 @@
                     <pic:cNvPicPr/>
                   </pic:nvPicPr>
                   <pic:blipFill>
-                    <a:blip r:embed="rId48">
+                    <a:blip r:embed="rId51">
                       <a:extLst>
                         <a:ext uri="{28A0092B-C50C-407E-A947-70E740481C1C}">
                           <a14:useLocalDpi xmlns:a14="http://schemas.microsoft.com/office/drawing/2010/main" val="0"/>
@@ -7671,7 +7971,7 @@
         <w:pStyle w:val="Heading3"/>
         <w:spacing w:after="120"/>
       </w:pPr>
-      <w:bookmarkStart w:id="45" w:name="_Toc499816885"/>
+      <w:bookmarkStart w:id="50" w:name="_Toc506904214"/>
       <w:r>
         <w:lastRenderedPageBreak/>
         <w:t xml:space="preserve">Dataset 34: </w:t>
@@ -7679,7 +7979,7 @@
       <w:r>
         <w:t>IBM Research drone</w:t>
       </w:r>
-      <w:bookmarkEnd w:id="45"/>
+      <w:bookmarkEnd w:id="50"/>
     </w:p>
     <w:p>
       <w:pPr>
@@ -7698,15 +7998,7 @@
         <w:t>.</w:t>
       </w:r>
       <w:r>
-        <w:t xml:space="preserve"> The drone data set is based on aerial imagery acquired at </w:t>
-      </w:r>
-      <w:proofErr w:type="gramStart"/>
-      <w:r>
-        <w:t>1 inch</w:t>
-      </w:r>
-      <w:proofErr w:type="gramEnd"/>
-      <w:r>
-        <w:t xml:space="preserve"> resolu</w:t>
+        <w:t xml:space="preserve"> The drone data set is based on aerial imagery acquired at 1 inch resolu</w:t>
       </w:r>
       <w:r>
         <w:t>tion with drone flying at 300 feet</w:t>
@@ -7720,13 +8012,8 @@
       <w:r>
         <w:t xml:space="preserve">defined landmarks are used to </w:t>
       </w:r>
-      <w:proofErr w:type="spellStart"/>
-      <w:r>
-        <w:t>georeference</w:t>
-      </w:r>
-      <w:proofErr w:type="spellEnd"/>
-      <w:r>
-        <w:t xml:space="preserve"> </w:t>
+      <w:r>
+        <w:t xml:space="preserve">georeference </w:t>
       </w:r>
       <w:r>
         <w:t>the images.</w:t>
@@ -7781,7 +8068,7 @@
                     <pic:cNvPicPr/>
                   </pic:nvPicPr>
                   <pic:blipFill>
-                    <a:blip r:embed="rId49">
+                    <a:blip r:embed="rId52">
                       <a:extLst>
                         <a:ext uri="{28A0092B-C50C-407E-A947-70E740481C1C}">
                           <a14:useLocalDpi xmlns:a14="http://schemas.microsoft.com/office/drawing/2010/main" val="0"/>
@@ -7826,14 +8113,64 @@
         </w:numPr>
         <w:spacing w:after="115"/>
       </w:pPr>
-      <w:bookmarkStart w:id="46" w:name="_Toc499590018"/>
-      <w:bookmarkStart w:id="47" w:name="_Toc499816886"/>
+      <w:bookmarkStart w:id="51" w:name="_Toc499590018"/>
+      <w:bookmarkStart w:id="52" w:name="_Toc506904215"/>
       <w:r>
         <w:lastRenderedPageBreak/>
         <w:t>Update History</w:t>
       </w:r>
-      <w:bookmarkEnd w:id="46"/>
-      <w:bookmarkEnd w:id="47"/>
+      <w:bookmarkEnd w:id="51"/>
+      <w:bookmarkEnd w:id="52"/>
+    </w:p>
+    <w:p>
+      <w:pPr>
+        <w:pStyle w:val="DefaultText"/>
+        <w:ind w:left="360"/>
+      </w:pPr>
+      <w:r>
+        <w:t>[201</w:t>
+      </w:r>
+      <w:r>
+        <w:t>8</w:t>
+      </w:r>
+      <w:r>
+        <w:t>-</w:t>
+      </w:r>
+      <w:r>
+        <w:t>02</w:t>
+      </w:r>
+      <w:r>
+        <w:t>-</w:t>
+      </w:r>
+      <w:r>
+        <w:t>20</w:t>
+      </w:r>
+      <w:r>
+        <w:t>]</w:t>
+      </w:r>
+    </w:p>
+    <w:p>
+      <w:pPr>
+        <w:pStyle w:val="DefaultText"/>
+        <w:numPr>
+          <w:ilvl w:val="0"/>
+          <w:numId w:val="48"/>
+        </w:numPr>
+      </w:pPr>
+      <w:bookmarkStart w:id="53" w:name="_GoBack"/>
+      <w:r>
+        <w:t xml:space="preserve">Add </w:t>
+      </w:r>
+      <w:r>
+        <w:t>a new section on units of measurement used for expressing datalayer values based upon the International System of Units (SI)</w:t>
+      </w:r>
+    </w:p>
+    <w:bookmarkEnd w:id="53"/>
+    <w:p>
+      <w:pPr>
+        <w:pStyle w:val="DefaultText"/>
+        <w:ind w:left="360"/>
+      </w:pPr>
     </w:p>
     <w:p>
       <w:pPr>
@@ -7874,6 +8211,12 @@
     <w:p>
       <w:pPr>
         <w:pStyle w:val="DefaultText"/>
+        <w:ind w:left="720"/>
+      </w:pPr>
+    </w:p>
+    <w:p>
+      <w:pPr>
+        <w:pStyle w:val="DefaultText"/>
         <w:ind w:left="360"/>
       </w:pPr>
       <w:r>
@@ -7903,8 +8246,8 @@
       </w:pPr>
     </w:p>
     <w:sectPr>
-      <w:footerReference w:type="even" r:id="rId50"/>
-      <w:footerReference w:type="default" r:id="rId51"/>
+      <w:footerReference w:type="even" r:id="rId53"/>
+      <w:footerReference w:type="default" r:id="rId54"/>
       <w:pgSz w:w="11905" w:h="16837"/>
       <w:pgMar w:top="1498" w:right="1440" w:bottom="1440" w:left="1440" w:header="1440" w:footer="720" w:gutter="0"/>
       <w:cols w:space="720"/>
@@ -7969,7 +8312,7 @@
         <w:sz w:val="18"/>
         <w:szCs w:val="18"/>
       </w:rPr>
-      <w:t>2</w:t>
+      <w:t>16</w:t>
     </w:r>
     <w:r>
       <w:rPr>
@@ -8158,7 +8501,7 @@
               <w:sz w:val="18"/>
               <w:szCs w:val="18"/>
             </w:rPr>
-            <w:t>3</w:t>
+            <w:t>15</w:t>
           </w:r>
           <w:r>
             <w:rPr>
@@ -8768,6 +9111,119 @@
     </w:lvl>
   </w:abstractNum>
   <w:abstractNum w:abstractNumId="6" w15:restartNumberingAfterBreak="0">
+    <w:nsid w:val="1DD537E4"/>
+    <w:multiLevelType w:val="hybridMultilevel"/>
+    <w:tmpl w:val="CA78FC9C"/>
+    <w:lvl w:ilvl="0" w:tplc="04090001">
+      <w:start w:val="1"/>
+      <w:numFmt w:val="bullet"/>
+      <w:lvlText w:val=""/>
+      <w:lvlJc w:val="left"/>
+      <w:pPr>
+        <w:ind w:left="720" w:hanging="360"/>
+      </w:pPr>
+      <w:rPr>
+        <w:rFonts w:ascii="Symbol" w:hAnsi="Symbol" w:hint="default"/>
+      </w:rPr>
+    </w:lvl>
+    <w:lvl w:ilvl="1" w:tplc="04090003" w:tentative="1">
+      <w:start w:val="1"/>
+      <w:numFmt w:val="bullet"/>
+      <w:lvlText w:val="o"/>
+      <w:lvlJc w:val="left"/>
+      <w:pPr>
+        <w:ind w:left="1440" w:hanging="360"/>
+      </w:pPr>
+      <w:rPr>
+        <w:rFonts w:ascii="Courier New" w:hAnsi="Courier New" w:cs="Courier New" w:hint="default"/>
+      </w:rPr>
+    </w:lvl>
+    <w:lvl w:ilvl="2" w:tplc="04090005" w:tentative="1">
+      <w:start w:val="1"/>
+      <w:numFmt w:val="bullet"/>
+      <w:lvlText w:val=""/>
+      <w:lvlJc w:val="left"/>
+      <w:pPr>
+        <w:ind w:left="2160" w:hanging="360"/>
+      </w:pPr>
+      <w:rPr>
+        <w:rFonts w:ascii="Wingdings" w:hAnsi="Wingdings" w:hint="default"/>
+      </w:rPr>
+    </w:lvl>
+    <w:lvl w:ilvl="3" w:tplc="04090001" w:tentative="1">
+      <w:start w:val="1"/>
+      <w:numFmt w:val="bullet"/>
+      <w:lvlText w:val=""/>
+      <w:lvlJc w:val="left"/>
+      <w:pPr>
+        <w:ind w:left="2880" w:hanging="360"/>
+      </w:pPr>
+      <w:rPr>
+        <w:rFonts w:ascii="Symbol" w:hAnsi="Symbol" w:hint="default"/>
+      </w:rPr>
+    </w:lvl>
+    <w:lvl w:ilvl="4" w:tplc="04090003" w:tentative="1">
+      <w:start w:val="1"/>
+      <w:numFmt w:val="bullet"/>
+      <w:lvlText w:val="o"/>
+      <w:lvlJc w:val="left"/>
+      <w:pPr>
+        <w:ind w:left="3600" w:hanging="360"/>
+      </w:pPr>
+      <w:rPr>
+        <w:rFonts w:ascii="Courier New" w:hAnsi="Courier New" w:cs="Courier New" w:hint="default"/>
+      </w:rPr>
+    </w:lvl>
+    <w:lvl w:ilvl="5" w:tplc="04090005" w:tentative="1">
+      <w:start w:val="1"/>
+      <w:numFmt w:val="bullet"/>
+      <w:lvlText w:val=""/>
+      <w:lvlJc w:val="left"/>
+      <w:pPr>
+        <w:ind w:left="4320" w:hanging="360"/>
+      </w:pPr>
+      <w:rPr>
+        <w:rFonts w:ascii="Wingdings" w:hAnsi="Wingdings" w:hint="default"/>
+      </w:rPr>
+    </w:lvl>
+    <w:lvl w:ilvl="6" w:tplc="04090001" w:tentative="1">
+      <w:start w:val="1"/>
+      <w:numFmt w:val="bullet"/>
+      <w:lvlText w:val=""/>
+      <w:lvlJc w:val="left"/>
+      <w:pPr>
+        <w:ind w:left="5040" w:hanging="360"/>
+      </w:pPr>
+      <w:rPr>
+        <w:rFonts w:ascii="Symbol" w:hAnsi="Symbol" w:hint="default"/>
+      </w:rPr>
+    </w:lvl>
+    <w:lvl w:ilvl="7" w:tplc="04090003" w:tentative="1">
+      <w:start w:val="1"/>
+      <w:numFmt w:val="bullet"/>
+      <w:lvlText w:val="o"/>
+      <w:lvlJc w:val="left"/>
+      <w:pPr>
+        <w:ind w:left="5760" w:hanging="360"/>
+      </w:pPr>
+      <w:rPr>
+        <w:rFonts w:ascii="Courier New" w:hAnsi="Courier New" w:cs="Courier New" w:hint="default"/>
+      </w:rPr>
+    </w:lvl>
+    <w:lvl w:ilvl="8" w:tplc="04090005" w:tentative="1">
+      <w:start w:val="1"/>
+      <w:numFmt w:val="bullet"/>
+      <w:lvlText w:val=""/>
+      <w:lvlJc w:val="left"/>
+      <w:pPr>
+        <w:ind w:left="6480" w:hanging="360"/>
+      </w:pPr>
+      <w:rPr>
+        <w:rFonts w:ascii="Wingdings" w:hAnsi="Wingdings" w:hint="default"/>
+      </w:rPr>
+    </w:lvl>
+  </w:abstractNum>
+  <w:abstractNum w:abstractNumId="7" w15:restartNumberingAfterBreak="0">
     <w:nsid w:val="1F79275D"/>
     <w:multiLevelType w:val="multilevel"/>
     <w:tmpl w:val="9CBC6CDC"/>
@@ -8854,7 +9310,7 @@
       </w:pPr>
     </w:lvl>
   </w:abstractNum>
-  <w:abstractNum w:abstractNumId="7" w15:restartNumberingAfterBreak="0">
+  <w:abstractNum w:abstractNumId="8" w15:restartNumberingAfterBreak="0">
     <w:nsid w:val="235D530C"/>
     <w:multiLevelType w:val="multilevel"/>
     <w:tmpl w:val="80664CD2"/>
@@ -8958,7 +9414,7 @@
       </w:rPr>
     </w:lvl>
   </w:abstractNum>
-  <w:abstractNum w:abstractNumId="8" w15:restartNumberingAfterBreak="0">
+  <w:abstractNum w:abstractNumId="9" w15:restartNumberingAfterBreak="0">
     <w:nsid w:val="25CC2B45"/>
     <w:multiLevelType w:val="multilevel"/>
     <w:tmpl w:val="786AFC14"/>
@@ -9072,7 +9528,7 @@
       </w:rPr>
     </w:lvl>
   </w:abstractNum>
-  <w:abstractNum w:abstractNumId="9" w15:restartNumberingAfterBreak="0">
+  <w:abstractNum w:abstractNumId="10" w15:restartNumberingAfterBreak="0">
     <w:nsid w:val="262B73F7"/>
     <w:multiLevelType w:val="multilevel"/>
     <w:tmpl w:val="4DD69632"/>
@@ -9176,7 +9632,7 @@
       </w:rPr>
     </w:lvl>
   </w:abstractNum>
-  <w:abstractNum w:abstractNumId="10" w15:restartNumberingAfterBreak="0">
+  <w:abstractNum w:abstractNumId="11" w15:restartNumberingAfterBreak="0">
     <w:nsid w:val="263043E6"/>
     <w:multiLevelType w:val="hybridMultilevel"/>
     <w:tmpl w:val="32740112"/>
@@ -9289,7 +9745,7 @@
       </w:rPr>
     </w:lvl>
   </w:abstractNum>
-  <w:abstractNum w:abstractNumId="11" w15:restartNumberingAfterBreak="0">
+  <w:abstractNum w:abstractNumId="12" w15:restartNumberingAfterBreak="0">
     <w:nsid w:val="271924F9"/>
     <w:multiLevelType w:val="multilevel"/>
     <w:tmpl w:val="267856F4"/>
@@ -9377,7 +9833,7 @@
       </w:pPr>
     </w:lvl>
   </w:abstractNum>
-  <w:abstractNum w:abstractNumId="12" w15:restartNumberingAfterBreak="0">
+  <w:abstractNum w:abstractNumId="13" w15:restartNumberingAfterBreak="0">
     <w:nsid w:val="28AC0FD0"/>
     <w:multiLevelType w:val="multilevel"/>
     <w:tmpl w:val="B6DA773C"/>
@@ -9491,7 +9947,7 @@
       </w:rPr>
     </w:lvl>
   </w:abstractNum>
-  <w:abstractNum w:abstractNumId="13" w15:restartNumberingAfterBreak="0">
+  <w:abstractNum w:abstractNumId="14" w15:restartNumberingAfterBreak="0">
     <w:nsid w:val="2D962120"/>
     <w:multiLevelType w:val="multilevel"/>
     <w:tmpl w:val="0A50DA64"/>
@@ -9578,7 +10034,7 @@
       </w:pPr>
     </w:lvl>
   </w:abstractNum>
-  <w:abstractNum w:abstractNumId="14" w15:restartNumberingAfterBreak="0">
+  <w:abstractNum w:abstractNumId="15" w15:restartNumberingAfterBreak="0">
     <w:nsid w:val="2ECB4F87"/>
     <w:multiLevelType w:val="hybridMultilevel"/>
     <w:tmpl w:val="7E7E100A"/>
@@ -9691,7 +10147,7 @@
       </w:rPr>
     </w:lvl>
   </w:abstractNum>
-  <w:abstractNum w:abstractNumId="15" w15:restartNumberingAfterBreak="0">
+  <w:abstractNum w:abstractNumId="16" w15:restartNumberingAfterBreak="0">
     <w:nsid w:val="2FE81280"/>
     <w:multiLevelType w:val="multilevel"/>
     <w:tmpl w:val="E772BA60"/>
@@ -9778,7 +10234,7 @@
       </w:pPr>
     </w:lvl>
   </w:abstractNum>
-  <w:abstractNum w:abstractNumId="16" w15:restartNumberingAfterBreak="0">
+  <w:abstractNum w:abstractNumId="17" w15:restartNumberingAfterBreak="0">
     <w:nsid w:val="2FFD419B"/>
     <w:multiLevelType w:val="multilevel"/>
     <w:tmpl w:val="101C6284"/>
@@ -9882,7 +10338,7 @@
       </w:rPr>
     </w:lvl>
   </w:abstractNum>
-  <w:abstractNum w:abstractNumId="17" w15:restartNumberingAfterBreak="0">
+  <w:abstractNum w:abstractNumId="18" w15:restartNumberingAfterBreak="0">
     <w:nsid w:val="345E3481"/>
     <w:multiLevelType w:val="hybridMultilevel"/>
     <w:tmpl w:val="E2C88E94"/>
@@ -9995,7 +10451,7 @@
       </w:rPr>
     </w:lvl>
   </w:abstractNum>
-  <w:abstractNum w:abstractNumId="18" w15:restartNumberingAfterBreak="0">
+  <w:abstractNum w:abstractNumId="19" w15:restartNumberingAfterBreak="0">
     <w:nsid w:val="34CC391E"/>
     <w:multiLevelType w:val="multilevel"/>
     <w:tmpl w:val="09649352"/>
@@ -10101,7 +10557,7 @@
       </w:rPr>
     </w:lvl>
   </w:abstractNum>
-  <w:abstractNum w:abstractNumId="19" w15:restartNumberingAfterBreak="0">
+  <w:abstractNum w:abstractNumId="20" w15:restartNumberingAfterBreak="0">
     <w:nsid w:val="3DA23690"/>
     <w:multiLevelType w:val="multilevel"/>
     <w:tmpl w:val="E78ECD2C"/>
@@ -10188,7 +10644,7 @@
       </w:pPr>
     </w:lvl>
   </w:abstractNum>
-  <w:abstractNum w:abstractNumId="20" w15:restartNumberingAfterBreak="0">
+  <w:abstractNum w:abstractNumId="21" w15:restartNumberingAfterBreak="0">
     <w:nsid w:val="418C597B"/>
     <w:multiLevelType w:val="multilevel"/>
     <w:tmpl w:val="3118B19C"/>
@@ -10293,7 +10749,7 @@
       </w:rPr>
     </w:lvl>
   </w:abstractNum>
-  <w:abstractNum w:abstractNumId="21" w15:restartNumberingAfterBreak="0">
+  <w:abstractNum w:abstractNumId="22" w15:restartNumberingAfterBreak="0">
     <w:nsid w:val="45022650"/>
     <w:multiLevelType w:val="multilevel"/>
     <w:tmpl w:val="E3E08D5E"/>
@@ -10397,7 +10853,7 @@
       </w:rPr>
     </w:lvl>
   </w:abstractNum>
-  <w:abstractNum w:abstractNumId="22" w15:restartNumberingAfterBreak="0">
+  <w:abstractNum w:abstractNumId="23" w15:restartNumberingAfterBreak="0">
     <w:nsid w:val="469E594D"/>
     <w:multiLevelType w:val="multilevel"/>
     <w:tmpl w:val="33F0FEBA"/>
@@ -10457,7 +10913,7 @@
       <w:lvlJc w:val="left"/>
     </w:lvl>
   </w:abstractNum>
-  <w:abstractNum w:abstractNumId="23" w15:restartNumberingAfterBreak="0">
+  <w:abstractNum w:abstractNumId="24" w15:restartNumberingAfterBreak="0">
     <w:nsid w:val="4AA26655"/>
     <w:multiLevelType w:val="multilevel"/>
     <w:tmpl w:val="4C6298A2"/>
@@ -10561,7 +11017,7 @@
       </w:rPr>
     </w:lvl>
   </w:abstractNum>
-  <w:abstractNum w:abstractNumId="24" w15:restartNumberingAfterBreak="0">
+  <w:abstractNum w:abstractNumId="25" w15:restartNumberingAfterBreak="0">
     <w:nsid w:val="52D3389C"/>
     <w:multiLevelType w:val="multilevel"/>
     <w:tmpl w:val="D99E16C0"/>
@@ -10648,7 +11104,7 @@
       </w:pPr>
     </w:lvl>
   </w:abstractNum>
-  <w:abstractNum w:abstractNumId="25" w15:restartNumberingAfterBreak="0">
+  <w:abstractNum w:abstractNumId="26" w15:restartNumberingAfterBreak="0">
     <w:nsid w:val="535E0C9A"/>
     <w:multiLevelType w:val="hybridMultilevel"/>
     <w:tmpl w:val="45F09566"/>
@@ -10761,7 +11217,7 @@
       </w:rPr>
     </w:lvl>
   </w:abstractNum>
-  <w:abstractNum w:abstractNumId="26" w15:restartNumberingAfterBreak="0">
+  <w:abstractNum w:abstractNumId="27" w15:restartNumberingAfterBreak="0">
     <w:nsid w:val="54231695"/>
     <w:multiLevelType w:val="multilevel"/>
     <w:tmpl w:val="0DFA80C0"/>
@@ -10821,7 +11277,7 @@
       <w:lvlJc w:val="left"/>
     </w:lvl>
   </w:abstractNum>
-  <w:abstractNum w:abstractNumId="27" w15:restartNumberingAfterBreak="0">
+  <w:abstractNum w:abstractNumId="28" w15:restartNumberingAfterBreak="0">
     <w:nsid w:val="56FB2375"/>
     <w:multiLevelType w:val="multilevel"/>
     <w:tmpl w:val="DEF86BB8"/>
@@ -10935,7 +11391,7 @@
       </w:rPr>
     </w:lvl>
   </w:abstractNum>
-  <w:abstractNum w:abstractNumId="28" w15:restartNumberingAfterBreak="0">
+  <w:abstractNum w:abstractNumId="29" w15:restartNumberingAfterBreak="0">
     <w:nsid w:val="5711670E"/>
     <w:multiLevelType w:val="multilevel"/>
     <w:tmpl w:val="BAEA2F6C"/>
@@ -11049,7 +11505,7 @@
       </w:rPr>
     </w:lvl>
   </w:abstractNum>
-  <w:abstractNum w:abstractNumId="29" w15:restartNumberingAfterBreak="0">
+  <w:abstractNum w:abstractNumId="30" w15:restartNumberingAfterBreak="0">
     <w:nsid w:val="582A7E82"/>
     <w:multiLevelType w:val="multilevel"/>
     <w:tmpl w:val="4800BE7E"/>
@@ -11130,7 +11586,7 @@
       </w:pPr>
     </w:lvl>
   </w:abstractNum>
-  <w:abstractNum w:abstractNumId="30" w15:restartNumberingAfterBreak="0">
+  <w:abstractNum w:abstractNumId="31" w15:restartNumberingAfterBreak="0">
     <w:nsid w:val="599573DD"/>
     <w:multiLevelType w:val="multilevel"/>
     <w:tmpl w:val="54E2E46C"/>
@@ -11212,7 +11668,7 @@
       </w:pPr>
     </w:lvl>
   </w:abstractNum>
-  <w:abstractNum w:abstractNumId="31" w15:restartNumberingAfterBreak="0">
+  <w:abstractNum w:abstractNumId="32" w15:restartNumberingAfterBreak="0">
     <w:nsid w:val="5BAD3BCE"/>
     <w:multiLevelType w:val="hybridMultilevel"/>
     <w:tmpl w:val="12FA4F44"/>
@@ -11325,7 +11781,7 @@
       </w:rPr>
     </w:lvl>
   </w:abstractNum>
-  <w:abstractNum w:abstractNumId="32" w15:restartNumberingAfterBreak="0">
+  <w:abstractNum w:abstractNumId="33" w15:restartNumberingAfterBreak="0">
     <w:nsid w:val="5D3C1E0C"/>
     <w:multiLevelType w:val="hybridMultilevel"/>
     <w:tmpl w:val="BCE42C16"/>
@@ -11438,7 +11894,7 @@
       </w:rPr>
     </w:lvl>
   </w:abstractNum>
-  <w:abstractNum w:abstractNumId="33" w15:restartNumberingAfterBreak="0">
+  <w:abstractNum w:abstractNumId="34" w15:restartNumberingAfterBreak="0">
     <w:nsid w:val="6372487F"/>
     <w:multiLevelType w:val="multilevel"/>
     <w:tmpl w:val="00B6824E"/>
@@ -11525,7 +11981,7 @@
       </w:pPr>
     </w:lvl>
   </w:abstractNum>
-  <w:abstractNum w:abstractNumId="34" w15:restartNumberingAfterBreak="0">
+  <w:abstractNum w:abstractNumId="35" w15:restartNumberingAfterBreak="0">
     <w:nsid w:val="689039C2"/>
     <w:multiLevelType w:val="hybridMultilevel"/>
     <w:tmpl w:val="ECA63A56"/>
@@ -11638,7 +12094,7 @@
       </w:rPr>
     </w:lvl>
   </w:abstractNum>
-  <w:abstractNum w:abstractNumId="35" w15:restartNumberingAfterBreak="0">
+  <w:abstractNum w:abstractNumId="36" w15:restartNumberingAfterBreak="0">
     <w:nsid w:val="69E00D97"/>
     <w:multiLevelType w:val="multilevel"/>
     <w:tmpl w:val="368CF3EA"/>
@@ -11698,7 +12154,7 @@
       <w:lvlJc w:val="center"/>
     </w:lvl>
   </w:abstractNum>
-  <w:abstractNum w:abstractNumId="36" w15:restartNumberingAfterBreak="0">
+  <w:abstractNum w:abstractNumId="37" w15:restartNumberingAfterBreak="0">
     <w:nsid w:val="6FE32170"/>
     <w:multiLevelType w:val="multilevel"/>
     <w:tmpl w:val="E26AB648"/>
@@ -11758,7 +12214,7 @@
       <w:lvlJc w:val="left"/>
     </w:lvl>
   </w:abstractNum>
-  <w:abstractNum w:abstractNumId="37" w15:restartNumberingAfterBreak="0">
+  <w:abstractNum w:abstractNumId="38" w15:restartNumberingAfterBreak="0">
     <w:nsid w:val="72957EC5"/>
     <w:multiLevelType w:val="multilevel"/>
     <w:tmpl w:val="36E0BA8E"/>
@@ -11862,7 +12318,7 @@
       </w:rPr>
     </w:lvl>
   </w:abstractNum>
-  <w:abstractNum w:abstractNumId="38" w15:restartNumberingAfterBreak="0">
+  <w:abstractNum w:abstractNumId="39" w15:restartNumberingAfterBreak="0">
     <w:nsid w:val="736D7BE0"/>
     <w:multiLevelType w:val="hybridMultilevel"/>
     <w:tmpl w:val="D84ED5A0"/>
@@ -11975,7 +12431,7 @@
       </w:rPr>
     </w:lvl>
   </w:abstractNum>
-  <w:abstractNum w:abstractNumId="39" w15:restartNumberingAfterBreak="0">
+  <w:abstractNum w:abstractNumId="40" w15:restartNumberingAfterBreak="0">
     <w:nsid w:val="753A0CA6"/>
     <w:multiLevelType w:val="multilevel"/>
     <w:tmpl w:val="B7DE62AE"/>
@@ -12079,7 +12535,7 @@
       </w:rPr>
     </w:lvl>
   </w:abstractNum>
-  <w:abstractNum w:abstractNumId="40" w15:restartNumberingAfterBreak="0">
+  <w:abstractNum w:abstractNumId="41" w15:restartNumberingAfterBreak="0">
     <w:nsid w:val="75522BF2"/>
     <w:multiLevelType w:val="hybridMultilevel"/>
     <w:tmpl w:val="95820BB2"/>
@@ -12168,7 +12624,7 @@
       </w:pPr>
     </w:lvl>
   </w:abstractNum>
-  <w:abstractNum w:abstractNumId="41" w15:restartNumberingAfterBreak="0">
+  <w:abstractNum w:abstractNumId="42" w15:restartNumberingAfterBreak="0">
     <w:nsid w:val="76D17A5C"/>
     <w:multiLevelType w:val="multilevel"/>
     <w:tmpl w:val="B69AE550"/>
@@ -12228,7 +12684,7 @@
       <w:lvlJc w:val="left"/>
     </w:lvl>
   </w:abstractNum>
-  <w:abstractNum w:abstractNumId="42" w15:restartNumberingAfterBreak="0">
+  <w:abstractNum w:abstractNumId="43" w15:restartNumberingAfterBreak="0">
     <w:nsid w:val="7BAF4EA2"/>
     <w:multiLevelType w:val="hybridMultilevel"/>
     <w:tmpl w:val="A01E0EF4"/>
@@ -12314,7 +12770,7 @@
       </w:pPr>
     </w:lvl>
   </w:abstractNum>
-  <w:abstractNum w:abstractNumId="43" w15:restartNumberingAfterBreak="0">
+  <w:abstractNum w:abstractNumId="44" w15:restartNumberingAfterBreak="0">
     <w:nsid w:val="7BF66341"/>
     <w:multiLevelType w:val="multilevel"/>
     <w:tmpl w:val="174E4A7C"/>
@@ -12418,7 +12874,7 @@
       </w:rPr>
     </w:lvl>
   </w:abstractNum>
-  <w:abstractNum w:abstractNumId="44" w15:restartNumberingAfterBreak="0">
+  <w:abstractNum w:abstractNumId="45" w15:restartNumberingAfterBreak="0">
     <w:nsid w:val="7E0C5BC4"/>
     <w:multiLevelType w:val="hybridMultilevel"/>
     <w:tmpl w:val="3A344C54"/>
@@ -12512,145 +12968,148 @@
     <w:abstractNumId w:val="2"/>
   </w:num>
   <w:num w:numId="2">
-    <w:abstractNumId w:val="33"/>
+    <w:abstractNumId w:val="34"/>
   </w:num>
   <w:num w:numId="3">
-    <w:abstractNumId w:val="18"/>
+    <w:abstractNumId w:val="19"/>
   </w:num>
   <w:num w:numId="4">
-    <w:abstractNumId w:val="13"/>
+    <w:abstractNumId w:val="14"/>
   </w:num>
   <w:num w:numId="5">
-    <w:abstractNumId w:val="29"/>
+    <w:abstractNumId w:val="30"/>
   </w:num>
   <w:num w:numId="6">
-    <w:abstractNumId w:val="20"/>
+    <w:abstractNumId w:val="21"/>
   </w:num>
   <w:num w:numId="7">
     <w:abstractNumId w:val="3"/>
   </w:num>
   <w:num w:numId="8">
-    <w:abstractNumId w:val="8"/>
+    <w:abstractNumId w:val="9"/>
   </w:num>
   <w:num w:numId="9">
-    <w:abstractNumId w:val="11"/>
+    <w:abstractNumId w:val="12"/>
   </w:num>
   <w:num w:numId="10">
-    <w:abstractNumId w:val="12"/>
+    <w:abstractNumId w:val="13"/>
   </w:num>
   <w:num w:numId="11">
+    <w:abstractNumId w:val="29"/>
+  </w:num>
+  <w:num w:numId="12">
+    <w:abstractNumId w:val="31"/>
+  </w:num>
+  <w:num w:numId="13">
     <w:abstractNumId w:val="28"/>
   </w:num>
-  <w:num w:numId="12">
-    <w:abstractNumId w:val="30"/>
-  </w:num>
-  <w:num w:numId="13">
-    <w:abstractNumId w:val="27"/>
-  </w:num>
   <w:num w:numId="14">
-    <w:abstractNumId w:val="35"/>
+    <w:abstractNumId w:val="36"/>
   </w:num>
   <w:num w:numId="15">
     <w:abstractNumId w:val="0"/>
   </w:num>
   <w:num w:numId="16">
-    <w:abstractNumId w:val="19"/>
+    <w:abstractNumId w:val="20"/>
   </w:num>
   <w:num w:numId="17">
-    <w:abstractNumId w:val="22"/>
+    <w:abstractNumId w:val="23"/>
   </w:num>
   <w:num w:numId="18">
-    <w:abstractNumId w:val="26"/>
+    <w:abstractNumId w:val="27"/>
   </w:num>
   <w:num w:numId="19">
-    <w:abstractNumId w:val="41"/>
+    <w:abstractNumId w:val="42"/>
   </w:num>
   <w:num w:numId="20">
-    <w:abstractNumId w:val="36"/>
+    <w:abstractNumId w:val="37"/>
   </w:num>
   <w:num w:numId="21">
-    <w:abstractNumId w:val="15"/>
+    <w:abstractNumId w:val="16"/>
   </w:num>
   <w:num w:numId="22">
+    <w:abstractNumId w:val="25"/>
+  </w:num>
+  <w:num w:numId="23">
+    <w:abstractNumId w:val="7"/>
+  </w:num>
+  <w:num w:numId="24">
     <w:abstractNumId w:val="24"/>
   </w:num>
-  <w:num w:numId="23">
-    <w:abstractNumId w:val="6"/>
-  </w:num>
-  <w:num w:numId="24">
-    <w:abstractNumId w:val="23"/>
-  </w:num>
   <w:num w:numId="25">
-    <w:abstractNumId w:val="43"/>
+    <w:abstractNumId w:val="44"/>
   </w:num>
   <w:num w:numId="26">
-    <w:abstractNumId w:val="29"/>
+    <w:abstractNumId w:val="30"/>
     <w:lvlOverride w:ilvl="0">
       <w:startOverride w:val="1"/>
     </w:lvlOverride>
   </w:num>
   <w:num w:numId="27">
-    <w:abstractNumId w:val="39"/>
+    <w:abstractNumId w:val="40"/>
   </w:num>
   <w:num w:numId="28">
-    <w:abstractNumId w:val="7"/>
+    <w:abstractNumId w:val="8"/>
   </w:num>
   <w:num w:numId="29">
-    <w:abstractNumId w:val="21"/>
+    <w:abstractNumId w:val="22"/>
   </w:num>
   <w:num w:numId="30">
-    <w:abstractNumId w:val="37"/>
+    <w:abstractNumId w:val="38"/>
   </w:num>
   <w:num w:numId="31">
-    <w:abstractNumId w:val="8"/>
+    <w:abstractNumId w:val="9"/>
   </w:num>
   <w:num w:numId="32">
-    <w:abstractNumId w:val="9"/>
+    <w:abstractNumId w:val="10"/>
   </w:num>
   <w:num w:numId="33">
-    <w:abstractNumId w:val="16"/>
+    <w:abstractNumId w:val="17"/>
   </w:num>
   <w:num w:numId="34">
-    <w:abstractNumId w:val="14"/>
+    <w:abstractNumId w:val="15"/>
   </w:num>
   <w:num w:numId="35">
-    <w:abstractNumId w:val="44"/>
+    <w:abstractNumId w:val="45"/>
   </w:num>
   <w:num w:numId="36">
-    <w:abstractNumId w:val="34"/>
+    <w:abstractNumId w:val="35"/>
   </w:num>
   <w:num w:numId="37">
-    <w:abstractNumId w:val="10"/>
+    <w:abstractNumId w:val="11"/>
   </w:num>
   <w:num w:numId="38">
     <w:abstractNumId w:val="5"/>
   </w:num>
   <w:num w:numId="39">
-    <w:abstractNumId w:val="42"/>
+    <w:abstractNumId w:val="43"/>
   </w:num>
   <w:num w:numId="40">
-    <w:abstractNumId w:val="32"/>
+    <w:abstractNumId w:val="33"/>
   </w:num>
   <w:num w:numId="41">
-    <w:abstractNumId w:val="17"/>
+    <w:abstractNumId w:val="18"/>
   </w:num>
   <w:num w:numId="42">
     <w:abstractNumId w:val="1"/>
   </w:num>
   <w:num w:numId="43">
-    <w:abstractNumId w:val="31"/>
+    <w:abstractNumId w:val="32"/>
   </w:num>
   <w:num w:numId="44">
-    <w:abstractNumId w:val="40"/>
+    <w:abstractNumId w:val="41"/>
   </w:num>
   <w:num w:numId="45">
     <w:abstractNumId w:val="4"/>
   </w:num>
   <w:num w:numId="46">
-    <w:abstractNumId w:val="38"/>
+    <w:abstractNumId w:val="39"/>
   </w:num>
   <w:num w:numId="47">
-    <w:abstractNumId w:val="25"/>
+    <w:abstractNumId w:val="26"/>
+  </w:num>
+  <w:num w:numId="48">
+    <w:abstractNumId w:val="6"/>
   </w:num>
 </w:numbering>
 </file>
@@ -17276,7 +17735,7 @@
 </file>
 
 <file path=customXml/itemProps1.xml><?xml version="1.0" encoding="utf-8"?>
-<ds:datastoreItem xmlns:ds="http://schemas.openxmlformats.org/officeDocument/2006/customXml" ds:itemID="{F97A4512-56CD-42F8-91FB-C3F00F132113}">
+<ds:datastoreItem xmlns:ds="http://schemas.openxmlformats.org/officeDocument/2006/customXml" ds:itemID="{EE245BA0-F940-4A91-B80F-36E1D6712454}">
   <ds:schemaRefs>
     <ds:schemaRef ds:uri="http://schemas.openxmlformats.org/officeDocument/2006/bibliography"/>
   </ds:schemaRefs>

</xml_diff>